<commit_message>
Fixed parallel lfsr unrolling equations, validated 2-bits-per-clock lfsr output.
</commit_message>
<xml_diff>
--- a/doc/spec/Galois LFSR Shift.docx
+++ b/doc/spec/Galois LFSR Shift.docx
@@ -162,19 +162,16 @@
           <v:shape id="_x0000_i1025" type="#_x0000_t75" style="width:468pt;height:115.15pt" o:ole="">
             <v:imagedata r:id="rId4" o:title=""/>
           </v:shape>
-          <o:OLEObject Type="Embed" ProgID="Visio.Drawing.15" ShapeID="_x0000_i1025" DrawAspect="Content" ObjectID="_1625666465" r:id="rId5"/>
+          <o:OLEObject Type="Embed" ProgID="Visio.Drawing.15" ShapeID="_x0000_i1025" DrawAspect="Content" ObjectID="_1626206720" r:id="rId5"/>
         </w:object>
       </w:r>
     </w:p>
-    <w:p/>
     <w:p>
       <w:pPr>
         <w:rPr>
           <w:rFonts w:ascii="Cambria Math" w:hAnsi="Cambria Math" w:cs="Cambria Math"/>
         </w:rPr>
       </w:pPr>
-      <w:bookmarkStart w:id="0" w:name="_GoBack"/>
-      <w:bookmarkEnd w:id="0"/>
     </w:p>
     <w:p>
       <w:pPr>
@@ -770,8 +767,9 @@
             <w:r>
               <w:rPr>
                 <w:rFonts w:ascii="Cambria" w:hAnsi="Cambria"/>
-              </w:rPr>
-              <w:t>6</w:t>
+                <w:color w:val="FF0000"/>
+              </w:rPr>
+              <w:t>7</w:t>
             </w:r>
             <w:r>
               <w:rPr>
@@ -828,6 +826,7 @@
             <w:r>
               <w:rPr>
                 <w:rFonts w:ascii="Cambria" w:hAnsi="Cambria" w:cs="Cambria Math"/>
+                <w:color w:val="ED7D31" w:themeColor="accent2"/>
               </w:rPr>
               <w:t>6</w:t>
             </w:r>
@@ -892,6 +891,7 @@
             <w:r>
               <w:rPr>
                 <w:rFonts w:ascii="Cambria" w:hAnsi="Cambria" w:cs="Cambria Math"/>
+                <w:color w:val="ED7D31" w:themeColor="accent2"/>
               </w:rPr>
               <w:t>6</w:t>
             </w:r>
@@ -937,21 +937,28 @@
             <w:r>
               <w:rPr>
                 <w:rFonts w:ascii="Cambria" w:hAnsi="Cambria"/>
-                <w:color w:val="FF0000"/>
-              </w:rPr>
-              <w:t>7</w:t>
-            </w:r>
-            <w:r>
-              <w:rPr>
-                <w:rFonts w:ascii="Cambria" w:hAnsi="Cambria"/>
-              </w:rPr>
-              <w:t xml:space="preserve"> </w:t>
-            </w:r>
-            <w:r>
-              <w:rPr>
-                <w:rFonts w:ascii="Cambria" w:hAnsi="Cambria" w:cs="Cambria Math"/>
-              </w:rPr>
-              <w:t>⊕ 0</w:t>
+                <w:color w:val="ED7D31" w:themeColor="accent2"/>
+              </w:rPr>
+              <w:t>6</w:t>
+            </w:r>
+            <w:r>
+              <w:rPr>
+                <w:rFonts w:ascii="Cambria" w:hAnsi="Cambria"/>
+              </w:rPr>
+              <w:t xml:space="preserve"> </w:t>
+            </w:r>
+            <w:r>
+              <w:rPr>
+                <w:rFonts w:ascii="Cambria" w:hAnsi="Cambria" w:cs="Cambria Math"/>
+              </w:rPr>
+              <w:t>⊕</w:t>
+            </w:r>
+            <w:r>
+              <w:rPr>
+                <w:rFonts w:ascii="Cambria" w:hAnsi="Cambria" w:cs="Cambria Math"/>
+                <w:b/>
+              </w:rPr>
+              <w:t xml:space="preserve"> 0</w:t>
             </w:r>
           </w:p>
         </w:tc>
@@ -1053,8 +1060,9 @@
             <w:r>
               <w:rPr>
                 <w:rFonts w:ascii="Cambria" w:hAnsi="Cambria"/>
-              </w:rPr>
-              <w:t>5</w:t>
+                <w:color w:val="FF0000"/>
+              </w:rPr>
+              <w:t>7</w:t>
             </w:r>
             <w:r>
               <w:rPr>
@@ -1091,26 +1099,40 @@
             <w:r>
               <w:rPr>
                 <w:rFonts w:ascii="Cambria" w:hAnsi="Cambria" w:cs="Cambria Math"/>
+                <w:color w:val="FF0000"/>
+              </w:rPr>
+              <w:t>7</w:t>
+            </w:r>
+            <w:r>
+              <w:rPr>
+                <w:rFonts w:ascii="Cambria" w:hAnsi="Cambria"/>
+              </w:rPr>
+              <w:t xml:space="preserve"> </w:t>
+            </w:r>
+            <w:r>
+              <w:rPr>
+                <w:rFonts w:ascii="Cambria" w:hAnsi="Cambria" w:cs="Cambria Math"/>
+              </w:rPr>
+              <w:t xml:space="preserve">⊕ </w:t>
+            </w:r>
+            <w:r>
+              <w:rPr>
+                <w:rFonts w:ascii="Cambria" w:hAnsi="Cambria" w:cs="Cambria Math"/>
+              </w:rPr>
+              <w:t>(</w:t>
+            </w:r>
+            <w:r>
+              <w:rPr>
+                <w:rFonts w:ascii="Cambria" w:hAnsi="Cambria" w:cs="Cambria Math"/>
+                <w:color w:val="ED7D31" w:themeColor="accent2"/>
               </w:rPr>
               <w:t>6</w:t>
             </w:r>
             <w:r>
               <w:rPr>
-                <w:rFonts w:ascii="Cambria" w:hAnsi="Cambria"/>
-              </w:rPr>
-              <w:t xml:space="preserve"> </w:t>
-            </w:r>
-            <w:r>
-              <w:rPr>
-                <w:rFonts w:ascii="Cambria" w:hAnsi="Cambria" w:cs="Cambria Math"/>
-              </w:rPr>
-              <w:t xml:space="preserve">⊕ </w:t>
-            </w:r>
-            <w:r>
-              <w:rPr>
-                <w:rFonts w:ascii="Cambria" w:hAnsi="Cambria" w:cs="Cambria Math"/>
-              </w:rPr>
-              <w:t xml:space="preserve">(5 ⊕ </w:t>
+                <w:rFonts w:ascii="Cambria" w:hAnsi="Cambria" w:cs="Cambria Math"/>
+              </w:rPr>
+              <w:t xml:space="preserve"> ⊕ </w:t>
             </w:r>
             <w:r>
               <w:rPr>
@@ -1156,19 +1178,40 @@
               <w:rPr>
                 <w:rFonts w:ascii="Cambria" w:hAnsi="Cambria" w:cs="Cambria Math"/>
               </w:rPr>
-              <w:t>⊕ (6</w:t>
-            </w:r>
-            <w:r>
-              <w:rPr>
-                <w:rFonts w:ascii="Cambria" w:hAnsi="Cambria"/>
-              </w:rPr>
-              <w:t xml:space="preserve"> </w:t>
-            </w:r>
-            <w:r>
-              <w:rPr>
-                <w:rFonts w:ascii="Cambria" w:hAnsi="Cambria" w:cs="Cambria Math"/>
-              </w:rPr>
-              <w:t xml:space="preserve">⊕ (5 ⊕ </w:t>
+              <w:t>⊕ (</w:t>
+            </w:r>
+            <w:r>
+              <w:rPr>
+                <w:rFonts w:ascii="Cambria" w:hAnsi="Cambria" w:cs="Cambria Math"/>
+                <w:color w:val="ED7D31" w:themeColor="accent2"/>
+              </w:rPr>
+              <w:t>6</w:t>
+            </w:r>
+            <w:r>
+              <w:rPr>
+                <w:rFonts w:ascii="Cambria" w:hAnsi="Cambria"/>
+              </w:rPr>
+              <w:t xml:space="preserve"> </w:t>
+            </w:r>
+            <w:r>
+              <w:rPr>
+                <w:rFonts w:ascii="Cambria" w:hAnsi="Cambria" w:cs="Cambria Math"/>
+              </w:rPr>
+              <w:t>⊕ (</w:t>
+            </w:r>
+            <w:r>
+              <w:rPr>
+                <w:rFonts w:ascii="Cambria" w:hAnsi="Cambria" w:cs="Cambria Math"/>
+                <w:b/>
+                <w:color w:val="FFFF00"/>
+              </w:rPr>
+              <w:t>5</w:t>
+            </w:r>
+            <w:r>
+              <w:rPr>
+                <w:rFonts w:ascii="Cambria" w:hAnsi="Cambria" w:cs="Cambria Math"/>
+              </w:rPr>
+              <w:t xml:space="preserve"> ⊕ </w:t>
             </w:r>
             <w:r>
               <w:rPr>
@@ -1205,34 +1248,36 @@
             </w:pPr>
             <w:r>
               <w:rPr>
-                <w:rFonts w:ascii="Cambria" w:hAnsi="Cambria"/>
-                <w:color w:val="FF0000"/>
-              </w:rPr>
-              <w:t>7</w:t>
-            </w:r>
-            <w:r>
-              <w:rPr>
-                <w:rFonts w:ascii="Cambria" w:hAnsi="Cambria"/>
-              </w:rPr>
-              <w:t xml:space="preserve"> </w:t>
-            </w:r>
-            <w:r>
-              <w:rPr>
-                <w:rFonts w:ascii="Cambria" w:hAnsi="Cambria" w:cs="Cambria Math"/>
-              </w:rPr>
-              <w:t>⊕ (6</w:t>
-            </w:r>
-            <w:r>
-              <w:rPr>
-                <w:rFonts w:ascii="Cambria" w:hAnsi="Cambria"/>
-              </w:rPr>
-              <w:t xml:space="preserve"> </w:t>
-            </w:r>
-            <w:r>
-              <w:rPr>
-                <w:rFonts w:ascii="Cambria" w:hAnsi="Cambria" w:cs="Cambria Math"/>
-              </w:rPr>
-              <w:t xml:space="preserve">⊕ (5 ⊕ </w:t>
+                <w:rFonts w:ascii="Cambria" w:hAnsi="Cambria" w:cs="Cambria Math"/>
+                <w:color w:val="ED7D31" w:themeColor="accent2"/>
+              </w:rPr>
+              <w:t>6</w:t>
+            </w:r>
+            <w:r>
+              <w:rPr>
+                <w:rFonts w:ascii="Cambria" w:hAnsi="Cambria"/>
+              </w:rPr>
+              <w:t xml:space="preserve"> </w:t>
+            </w:r>
+            <w:r>
+              <w:rPr>
+                <w:rFonts w:ascii="Cambria" w:hAnsi="Cambria" w:cs="Cambria Math"/>
+              </w:rPr>
+              <w:t>⊕ (</w:t>
+            </w:r>
+            <w:r>
+              <w:rPr>
+                <w:rFonts w:ascii="Cambria" w:hAnsi="Cambria" w:cs="Cambria Math"/>
+                <w:b/>
+                <w:color w:val="FFFF00"/>
+              </w:rPr>
+              <w:t>5</w:t>
+            </w:r>
+            <w:r>
+              <w:rPr>
+                <w:rFonts w:ascii="Cambria" w:hAnsi="Cambria" w:cs="Cambria Math"/>
+              </w:rPr>
+              <w:t xml:space="preserve"> ⊕ </w:t>
             </w:r>
             <w:r>
               <w:rPr>
@@ -1240,12 +1285,6 @@
                 <w:b/>
               </w:rPr>
               <w:t>0</w:t>
-            </w:r>
-            <w:r>
-              <w:rPr>
-                <w:rFonts w:ascii="Cambria" w:hAnsi="Cambria" w:cs="Cambria Math"/>
-              </w:rPr>
-              <w:t>)</w:t>
             </w:r>
             <w:r>
               <w:rPr>
@@ -1270,9 +1309,10 @@
             <w:r>
               <w:rPr>
                 <w:rFonts w:ascii="Cambria" w:hAnsi="Cambria"/>
-                <w:color w:val="FF0000"/>
-              </w:rPr>
-              <w:t>7</w:t>
+                <w:b/>
+                <w:color w:val="FFFF00"/>
+              </w:rPr>
+              <w:t>5</w:t>
             </w:r>
             <w:r>
               <w:rPr>
@@ -1372,8 +1412,15 @@
             <w:r>
               <w:rPr>
                 <w:rFonts w:ascii="Cambria" w:hAnsi="Cambria"/>
-              </w:rPr>
-              <w:t xml:space="preserve">4 </w:t>
+                <w:color w:val="FF0000"/>
+              </w:rPr>
+              <w:t>7</w:t>
+            </w:r>
+            <w:r>
+              <w:rPr>
+                <w:rFonts w:ascii="Cambria" w:hAnsi="Cambria"/>
+              </w:rPr>
+              <w:t xml:space="preserve"> </w:t>
             </w:r>
             <w:r>
               <w:rPr>
@@ -1404,14 +1451,34 @@
             <w:r>
               <w:rPr>
                 <w:rFonts w:ascii="Cambria" w:hAnsi="Cambria"/>
-              </w:rPr>
-              <w:t xml:space="preserve">5 </w:t>
-            </w:r>
-            <w:r>
-              <w:rPr>
-                <w:rFonts w:ascii="Cambria" w:hAnsi="Cambria" w:cs="Cambria Math"/>
-              </w:rPr>
-              <w:t xml:space="preserve">⊕ (4 ⊕ </w:t>
+                <w:color w:val="FF0000"/>
+              </w:rPr>
+              <w:t>7</w:t>
+            </w:r>
+            <w:r>
+              <w:rPr>
+                <w:rFonts w:ascii="Cambria" w:hAnsi="Cambria"/>
+              </w:rPr>
+              <w:t xml:space="preserve"> </w:t>
+            </w:r>
+            <w:r>
+              <w:rPr>
+                <w:rFonts w:ascii="Cambria" w:hAnsi="Cambria" w:cs="Cambria Math"/>
+              </w:rPr>
+              <w:t>⊕ (</w:t>
+            </w:r>
+            <w:r>
+              <w:rPr>
+                <w:rFonts w:ascii="Cambria" w:hAnsi="Cambria" w:cs="Cambria Math"/>
+                <w:color w:val="ED7D31" w:themeColor="accent2"/>
+              </w:rPr>
+              <w:t>6</w:t>
+            </w:r>
+            <w:r>
+              <w:rPr>
+                <w:rFonts w:ascii="Cambria" w:hAnsi="Cambria" w:cs="Cambria Math"/>
+              </w:rPr>
+              <w:t xml:space="preserve"> ⊕ </w:t>
             </w:r>
             <w:r>
               <w:rPr>
@@ -1442,26 +1509,54 @@
             <w:r>
               <w:rPr>
                 <w:rFonts w:ascii="Cambria" w:hAnsi="Cambria"/>
-              </w:rPr>
-              <w:t xml:space="preserve">6 </w:t>
-            </w:r>
-            <w:r>
-              <w:rPr>
-                <w:rFonts w:ascii="Cambria" w:hAnsi="Cambria" w:cs="Cambria Math"/>
-              </w:rPr>
-              <w:t>⊕ (5</w:t>
-            </w:r>
-            <w:r>
-              <w:rPr>
-                <w:rFonts w:ascii="Cambria" w:hAnsi="Cambria"/>
-              </w:rPr>
-              <w:t xml:space="preserve"> </w:t>
-            </w:r>
-            <w:r>
-              <w:rPr>
-                <w:rFonts w:ascii="Cambria" w:hAnsi="Cambria" w:cs="Cambria Math"/>
-              </w:rPr>
-              <w:t xml:space="preserve">⊕ (4 ⊕ </w:t>
+                <w:color w:val="FF0000"/>
+              </w:rPr>
+              <w:t>7</w:t>
+            </w:r>
+            <w:r>
+              <w:rPr>
+                <w:rFonts w:ascii="Cambria" w:hAnsi="Cambria"/>
+              </w:rPr>
+              <w:t xml:space="preserve"> </w:t>
+            </w:r>
+            <w:r>
+              <w:rPr>
+                <w:rFonts w:ascii="Cambria" w:hAnsi="Cambria" w:cs="Cambria Math"/>
+              </w:rPr>
+              <w:t>⊕ (</w:t>
+            </w:r>
+            <w:r>
+              <w:rPr>
+                <w:rFonts w:ascii="Cambria" w:hAnsi="Cambria" w:cs="Cambria Math"/>
+                <w:color w:val="ED7D31" w:themeColor="accent2"/>
+              </w:rPr>
+              <w:t>6</w:t>
+            </w:r>
+            <w:r>
+              <w:rPr>
+                <w:rFonts w:ascii="Cambria" w:hAnsi="Cambria"/>
+              </w:rPr>
+              <w:t xml:space="preserve"> </w:t>
+            </w:r>
+            <w:r>
+              <w:rPr>
+                <w:rFonts w:ascii="Cambria" w:hAnsi="Cambria" w:cs="Cambria Math"/>
+              </w:rPr>
+              <w:t>⊕ (</w:t>
+            </w:r>
+            <w:r>
+              <w:rPr>
+                <w:rFonts w:ascii="Cambria" w:hAnsi="Cambria" w:cs="Cambria Math"/>
+                <w:b/>
+                <w:color w:val="FFFF00"/>
+              </w:rPr>
+              <w:t>5</w:t>
+            </w:r>
+            <w:r>
+              <w:rPr>
+                <w:rFonts w:ascii="Cambria" w:hAnsi="Cambria" w:cs="Cambria Math"/>
+              </w:rPr>
+              <w:t xml:space="preserve"> ⊕ </w:t>
             </w:r>
             <w:r>
               <w:rPr>
@@ -1498,40 +1593,56 @@
             </w:pPr>
             <w:r>
               <w:rPr>
-                <w:rFonts w:ascii="Cambria" w:hAnsi="Cambria"/>
-                <w:color w:val="FF0000"/>
-              </w:rPr>
-              <w:t>7</w:t>
-            </w:r>
-            <w:r>
-              <w:rPr>
-                <w:rFonts w:ascii="Cambria" w:hAnsi="Cambria"/>
-              </w:rPr>
-              <w:t xml:space="preserve"> </w:t>
-            </w:r>
-            <w:r>
-              <w:rPr>
-                <w:rFonts w:ascii="Cambria" w:hAnsi="Cambria" w:cs="Cambria Math"/>
-              </w:rPr>
-              <w:t>⊕ (6</w:t>
-            </w:r>
-            <w:r>
-              <w:rPr>
-                <w:rFonts w:ascii="Cambria" w:hAnsi="Cambria"/>
-              </w:rPr>
-              <w:t xml:space="preserve"> </w:t>
-            </w:r>
-            <w:r>
-              <w:rPr>
-                <w:rFonts w:ascii="Cambria" w:hAnsi="Cambria" w:cs="Cambria Math"/>
-              </w:rPr>
-              <w:t xml:space="preserve">⊕ (5 ⊕ </w:t>
-            </w:r>
-            <w:r>
-              <w:rPr>
-                <w:rFonts w:ascii="Cambria" w:hAnsi="Cambria" w:cs="Cambria Math"/>
-              </w:rPr>
-              <w:t xml:space="preserve">(4 ⊕ </w:t>
+                <w:rFonts w:ascii="Cambria" w:hAnsi="Cambria" w:cs="Cambria Math"/>
+                <w:color w:val="ED7D31" w:themeColor="accent2"/>
+              </w:rPr>
+              <w:t>6</w:t>
+            </w:r>
+            <w:r>
+              <w:rPr>
+                <w:rFonts w:ascii="Cambria" w:hAnsi="Cambria"/>
+              </w:rPr>
+              <w:t xml:space="preserve"> </w:t>
+            </w:r>
+            <w:r>
+              <w:rPr>
+                <w:rFonts w:ascii="Cambria" w:hAnsi="Cambria" w:cs="Cambria Math"/>
+              </w:rPr>
+              <w:t>⊕ (</w:t>
+            </w:r>
+            <w:r>
+              <w:rPr>
+                <w:rFonts w:ascii="Cambria" w:hAnsi="Cambria" w:cs="Cambria Math"/>
+                <w:b/>
+                <w:color w:val="FFFF00"/>
+              </w:rPr>
+              <w:t>5</w:t>
+            </w:r>
+            <w:r>
+              <w:rPr>
+                <w:rFonts w:ascii="Cambria" w:hAnsi="Cambria" w:cs="Cambria Math"/>
+              </w:rPr>
+              <w:t xml:space="preserve"> ⊕ </w:t>
+            </w:r>
+            <w:r>
+              <w:rPr>
+                <w:rFonts w:ascii="Cambria" w:hAnsi="Cambria" w:cs="Cambria Math"/>
+              </w:rPr>
+              <w:t>(</w:t>
+            </w:r>
+            <w:r>
+              <w:rPr>
+                <w:rFonts w:ascii="Cambria" w:hAnsi="Cambria" w:cs="Cambria Math"/>
+                <w:b/>
+                <w:color w:val="70AD47" w:themeColor="accent6"/>
+              </w:rPr>
+              <w:t>4</w:t>
+            </w:r>
+            <w:r>
+              <w:rPr>
+                <w:rFonts w:ascii="Cambria" w:hAnsi="Cambria" w:cs="Cambria Math"/>
+              </w:rPr>
+              <w:t xml:space="preserve"> ⊕ </w:t>
             </w:r>
             <w:r>
               <w:rPr>
@@ -1550,7 +1661,7 @@
               <w:rPr>
                 <w:rFonts w:ascii="Cambria" w:hAnsi="Cambria" w:cs="Cambria Math"/>
               </w:rPr>
-              <w:t>))</w:t>
+              <w:t>)</w:t>
             </w:r>
           </w:p>
         </w:tc>
@@ -1568,29 +1679,64 @@
             </w:pPr>
             <w:r>
               <w:rPr>
-                <w:rFonts w:ascii="Cambria" w:hAnsi="Cambria"/>
-                <w:color w:val="FF0000"/>
+                <w:rFonts w:ascii="Cambria" w:hAnsi="Cambria" w:cs="Cambria Math"/>
+              </w:rPr>
+              <w:t>(</w:t>
+            </w:r>
+            <w:r>
+              <w:rPr>
+                <w:rFonts w:ascii="Cambria" w:hAnsi="Cambria" w:cs="Cambria Math"/>
+                <w:b/>
+                <w:color w:val="FFFF00"/>
+              </w:rPr>
+              <w:t>5</w:t>
+            </w:r>
+            <w:r>
+              <w:rPr>
+                <w:rFonts w:ascii="Cambria" w:hAnsi="Cambria" w:cs="Cambria Math"/>
+              </w:rPr>
+              <w:t xml:space="preserve"> ⊕ </w:t>
+            </w:r>
+            <w:r>
+              <w:rPr>
+                <w:rFonts w:ascii="Cambria" w:hAnsi="Cambria" w:cs="Cambria Math"/>
+              </w:rPr>
+              <w:t>(</w:t>
+            </w:r>
+            <w:r>
+              <w:rPr>
+                <w:rFonts w:ascii="Cambria" w:hAnsi="Cambria" w:cs="Cambria Math"/>
+                <w:b/>
+                <w:color w:val="70AD47" w:themeColor="accent6"/>
+              </w:rPr>
+              <w:t>4</w:t>
+            </w:r>
+            <w:r>
+              <w:rPr>
+                <w:rFonts w:ascii="Cambria" w:hAnsi="Cambria" w:cs="Cambria Math"/>
+                <w:b/>
+                <w:color w:val="70AD47" w:themeColor="accent6"/>
+              </w:rPr>
+              <w:t xml:space="preserve"> </w:t>
+            </w:r>
+            <w:r>
+              <w:rPr>
+                <w:rFonts w:ascii="Cambria" w:hAnsi="Cambria" w:cs="Cambria Math"/>
+              </w:rPr>
+              <w:t xml:space="preserve">⊕ </w:t>
+            </w:r>
+            <w:r>
+              <w:rPr>
+                <w:rFonts w:ascii="Cambria" w:hAnsi="Cambria" w:cs="Cambria Math"/>
+                <w:b/>
               </w:rPr>
               <w:t>7</w:t>
             </w:r>
             <w:r>
               <w:rPr>
-                <w:rFonts w:ascii="Cambria" w:hAnsi="Cambria"/>
-              </w:rPr>
-              <w:t xml:space="preserve"> </w:t>
-            </w:r>
-            <w:r>
-              <w:rPr>
-                <w:rFonts w:ascii="Cambria" w:hAnsi="Cambria" w:cs="Cambria Math"/>
-              </w:rPr>
-              <w:t xml:space="preserve">⊕ (6 ⊕ </w:t>
-            </w:r>
-            <w:r>
-              <w:rPr>
-                <w:rFonts w:ascii="Cambria" w:hAnsi="Cambria" w:cs="Cambria Math"/>
-                <w:b/>
-              </w:rPr>
-              <w:t>7</w:t>
+                <w:rFonts w:ascii="Cambria" w:hAnsi="Cambria" w:cs="Cambria Math"/>
+              </w:rPr>
+              <w:t xml:space="preserve"> )</w:t>
             </w:r>
             <w:r>
               <w:rPr>
@@ -1615,9 +1761,10 @@
             <w:r>
               <w:rPr>
                 <w:rFonts w:ascii="Cambria" w:hAnsi="Cambria"/>
-                <w:color w:val="FF0000"/>
-              </w:rPr>
-              <w:t>7</w:t>
+                <w:b/>
+                <w:color w:val="70AD47" w:themeColor="accent6"/>
+              </w:rPr>
+              <w:t>4</w:t>
             </w:r>
             <w:r>
               <w:rPr>
@@ -1717,14 +1864,34 @@
             <w:r>
               <w:rPr>
                 <w:rFonts w:ascii="Cambria" w:hAnsi="Cambria"/>
-              </w:rPr>
-              <w:t xml:space="preserve">4 </w:t>
-            </w:r>
-            <w:r>
-              <w:rPr>
-                <w:rFonts w:ascii="Cambria" w:hAnsi="Cambria" w:cs="Cambria Math"/>
-              </w:rPr>
-              <w:t xml:space="preserve">⊕ (3 ⊕ </w:t>
+                <w:color w:val="FF0000"/>
+              </w:rPr>
+              <w:t>7</w:t>
+            </w:r>
+            <w:r>
+              <w:rPr>
+                <w:rFonts w:ascii="Cambria" w:hAnsi="Cambria"/>
+              </w:rPr>
+              <w:t xml:space="preserve"> </w:t>
+            </w:r>
+            <w:r>
+              <w:rPr>
+                <w:rFonts w:ascii="Cambria" w:hAnsi="Cambria" w:cs="Cambria Math"/>
+              </w:rPr>
+              <w:t>⊕ (</w:t>
+            </w:r>
+            <w:r>
+              <w:rPr>
+                <w:rFonts w:ascii="Cambria" w:hAnsi="Cambria" w:cs="Cambria Math"/>
+                <w:color w:val="ED7D31" w:themeColor="accent2"/>
+              </w:rPr>
+              <w:t>6</w:t>
+            </w:r>
+            <w:r>
+              <w:rPr>
+                <w:rFonts w:ascii="Cambria" w:hAnsi="Cambria" w:cs="Cambria Math"/>
+              </w:rPr>
+              <w:t xml:space="preserve"> ⊕ </w:t>
             </w:r>
             <w:r>
               <w:rPr>
@@ -1755,26 +1922,54 @@
             <w:r>
               <w:rPr>
                 <w:rFonts w:ascii="Cambria" w:hAnsi="Cambria"/>
-              </w:rPr>
-              <w:t xml:space="preserve">5 </w:t>
-            </w:r>
-            <w:r>
-              <w:rPr>
-                <w:rFonts w:ascii="Cambria" w:hAnsi="Cambria" w:cs="Cambria Math"/>
-              </w:rPr>
-              <w:t>⊕ (4</w:t>
-            </w:r>
-            <w:r>
-              <w:rPr>
-                <w:rFonts w:ascii="Cambria" w:hAnsi="Cambria"/>
-              </w:rPr>
-              <w:t xml:space="preserve"> </w:t>
-            </w:r>
-            <w:r>
-              <w:rPr>
-                <w:rFonts w:ascii="Cambria" w:hAnsi="Cambria" w:cs="Cambria Math"/>
-              </w:rPr>
-              <w:t xml:space="preserve">⊕ (3 ⊕ </w:t>
+                <w:color w:val="FF0000"/>
+              </w:rPr>
+              <w:t>7</w:t>
+            </w:r>
+            <w:r>
+              <w:rPr>
+                <w:rFonts w:ascii="Cambria" w:hAnsi="Cambria"/>
+              </w:rPr>
+              <w:t xml:space="preserve"> </w:t>
+            </w:r>
+            <w:r>
+              <w:rPr>
+                <w:rFonts w:ascii="Cambria" w:hAnsi="Cambria" w:cs="Cambria Math"/>
+              </w:rPr>
+              <w:t>⊕ (</w:t>
+            </w:r>
+            <w:r>
+              <w:rPr>
+                <w:rFonts w:ascii="Cambria" w:hAnsi="Cambria" w:cs="Cambria Math"/>
+                <w:color w:val="ED7D31" w:themeColor="accent2"/>
+              </w:rPr>
+              <w:t>6</w:t>
+            </w:r>
+            <w:r>
+              <w:rPr>
+                <w:rFonts w:ascii="Cambria" w:hAnsi="Cambria"/>
+              </w:rPr>
+              <w:t xml:space="preserve"> </w:t>
+            </w:r>
+            <w:r>
+              <w:rPr>
+                <w:rFonts w:ascii="Cambria" w:hAnsi="Cambria" w:cs="Cambria Math"/>
+              </w:rPr>
+              <w:t>⊕ (</w:t>
+            </w:r>
+            <w:r>
+              <w:rPr>
+                <w:rFonts w:ascii="Cambria" w:hAnsi="Cambria" w:cs="Cambria Math"/>
+                <w:b/>
+                <w:color w:val="FFFF00"/>
+              </w:rPr>
+              <w:t>5</w:t>
+            </w:r>
+            <w:r>
+              <w:rPr>
+                <w:rFonts w:ascii="Cambria" w:hAnsi="Cambria" w:cs="Cambria Math"/>
+              </w:rPr>
+              <w:t xml:space="preserve"> ⊕ </w:t>
             </w:r>
             <w:r>
               <w:rPr>
@@ -1804,27 +1999,50 @@
             </w:pPr>
             <w:r>
               <w:rPr>
-                <w:rFonts w:ascii="Cambria" w:hAnsi="Cambria"/>
-              </w:rPr>
-              <w:t xml:space="preserve">6 </w:t>
-            </w:r>
-            <w:r>
-              <w:rPr>
-                <w:rFonts w:ascii="Cambria" w:hAnsi="Cambria" w:cs="Cambria Math"/>
-              </w:rPr>
-              <w:t>⊕ (5</w:t>
-            </w:r>
-            <w:r>
-              <w:rPr>
-                <w:rFonts w:ascii="Cambria" w:hAnsi="Cambria"/>
-              </w:rPr>
-              <w:t xml:space="preserve"> </w:t>
-            </w:r>
-            <w:r>
-              <w:rPr>
-                <w:rFonts w:ascii="Cambria" w:hAnsi="Cambria" w:cs="Cambria Math"/>
-              </w:rPr>
-              <w:t xml:space="preserve">⊕ (4 ⊕ (3 ⊕ </w:t>
+                <w:rFonts w:ascii="Cambria" w:hAnsi="Cambria" w:cs="Cambria Math"/>
+                <w:color w:val="ED7D31" w:themeColor="accent2"/>
+              </w:rPr>
+              <w:t>6</w:t>
+            </w:r>
+            <w:r>
+              <w:rPr>
+                <w:rFonts w:ascii="Cambria" w:hAnsi="Cambria"/>
+              </w:rPr>
+              <w:t xml:space="preserve"> </w:t>
+            </w:r>
+            <w:r>
+              <w:rPr>
+                <w:rFonts w:ascii="Cambria" w:hAnsi="Cambria" w:cs="Cambria Math"/>
+              </w:rPr>
+              <w:t>⊕ (</w:t>
+            </w:r>
+            <w:r>
+              <w:rPr>
+                <w:rFonts w:ascii="Cambria" w:hAnsi="Cambria" w:cs="Cambria Math"/>
+                <w:b/>
+                <w:color w:val="FFFF00"/>
+              </w:rPr>
+              <w:t>5</w:t>
+            </w:r>
+            <w:r>
+              <w:rPr>
+                <w:rFonts w:ascii="Cambria" w:hAnsi="Cambria" w:cs="Cambria Math"/>
+              </w:rPr>
+              <w:t xml:space="preserve"> ⊕ (</w:t>
+            </w:r>
+            <w:r>
+              <w:rPr>
+                <w:rFonts w:ascii="Cambria" w:hAnsi="Cambria" w:cs="Cambria Math"/>
+                <w:b/>
+                <w:color w:val="70AD47" w:themeColor="accent6"/>
+              </w:rPr>
+              <w:t>4</w:t>
+            </w:r>
+            <w:r>
+              <w:rPr>
+                <w:rFonts w:ascii="Cambria" w:hAnsi="Cambria" w:cs="Cambria Math"/>
+              </w:rPr>
+              <w:t xml:space="preserve"> ⊕ </w:t>
             </w:r>
             <w:r>
               <w:rPr>
@@ -1837,7 +2055,7 @@
               <w:rPr>
                 <w:rFonts w:ascii="Cambria" w:hAnsi="Cambria" w:cs="Cambria Math"/>
               </w:rPr>
-              <w:t>)))</w:t>
+              <w:t>))</w:t>
             </w:r>
           </w:p>
         </w:tc>
@@ -1855,47 +2073,92 @@
             </w:pPr>
             <w:r>
               <w:rPr>
-                <w:rFonts w:ascii="Cambria" w:hAnsi="Cambria"/>
-                <w:color w:val="FF0000"/>
+                <w:rFonts w:ascii="Cambria" w:hAnsi="Cambria" w:cs="Cambria Math"/>
+                <w:b/>
+                <w:color w:val="FFFF00"/>
+              </w:rPr>
+              <w:t>5</w:t>
+            </w:r>
+            <w:r>
+              <w:rPr>
+                <w:rFonts w:ascii="Cambria" w:hAnsi="Cambria" w:cs="Cambria Math"/>
+              </w:rPr>
+              <w:t xml:space="preserve"> ⊕ </w:t>
+            </w:r>
+            <w:r>
+              <w:rPr>
+                <w:rFonts w:ascii="Cambria" w:hAnsi="Cambria" w:cs="Cambria Math"/>
+              </w:rPr>
+              <w:t>(</w:t>
+            </w:r>
+            <w:r>
+              <w:rPr>
+                <w:rFonts w:ascii="Cambria" w:hAnsi="Cambria" w:cs="Cambria Math"/>
+                <w:b/>
+                <w:color w:val="70AD47" w:themeColor="accent6"/>
+              </w:rPr>
+              <w:t>4</w:t>
+            </w:r>
+            <w:r>
+              <w:rPr>
+                <w:rFonts w:ascii="Cambria" w:hAnsi="Cambria" w:cs="Cambria Math"/>
+                <w:b/>
+                <w:color w:val="70AD47" w:themeColor="accent6"/>
+              </w:rPr>
+              <w:t xml:space="preserve"> </w:t>
+            </w:r>
+            <w:r>
+              <w:rPr>
+                <w:rFonts w:ascii="Cambria" w:hAnsi="Cambria" w:cs="Cambria Math"/>
+              </w:rPr>
+              <w:t xml:space="preserve">⊕ </w:t>
+            </w:r>
+            <w:r>
+              <w:rPr>
+                <w:rFonts w:ascii="Cambria" w:hAnsi="Cambria" w:cs="Cambria Math"/>
+              </w:rPr>
+              <w:t>(</w:t>
+            </w:r>
+            <w:r>
+              <w:rPr>
+                <w:rFonts w:ascii="Cambria" w:hAnsi="Cambria" w:cs="Cambria Math"/>
+                <w:b/>
+                <w:color w:val="2E74B5" w:themeColor="accent5" w:themeShade="BF"/>
+              </w:rPr>
+              <w:t>3</w:t>
+            </w:r>
+            <w:r>
+              <w:rPr>
+                <w:rFonts w:ascii="Cambria" w:hAnsi="Cambria" w:cs="Cambria Math"/>
+                <w:b/>
+                <w:color w:val="70AD47" w:themeColor="accent6"/>
+              </w:rPr>
+              <w:t xml:space="preserve"> </w:t>
+            </w:r>
+            <w:r>
+              <w:rPr>
+                <w:rFonts w:ascii="Cambria" w:hAnsi="Cambria" w:cs="Cambria Math"/>
+              </w:rPr>
+              <w:t xml:space="preserve">⊕ </w:t>
+            </w:r>
+            <w:r>
+              <w:rPr>
+                <w:rFonts w:ascii="Cambria" w:hAnsi="Cambria" w:cs="Cambria Math"/>
+                <w:b/>
               </w:rPr>
               <w:t>7</w:t>
             </w:r>
             <w:r>
               <w:rPr>
-                <w:rFonts w:ascii="Cambria" w:hAnsi="Cambria"/>
-              </w:rPr>
-              <w:t xml:space="preserve"> </w:t>
-            </w:r>
-            <w:r>
-              <w:rPr>
-                <w:rFonts w:ascii="Cambria" w:hAnsi="Cambria" w:cs="Cambria Math"/>
-              </w:rPr>
-              <w:t>⊕ (6</w:t>
-            </w:r>
-            <w:r>
-              <w:rPr>
-                <w:rFonts w:ascii="Cambria" w:hAnsi="Cambria"/>
-              </w:rPr>
-              <w:t xml:space="preserve"> </w:t>
-            </w:r>
-            <w:r>
-              <w:rPr>
-                <w:rFonts w:ascii="Cambria" w:hAnsi="Cambria" w:cs="Cambria Math"/>
-              </w:rPr>
-              <w:t xml:space="preserve">⊕ (5 ⊕ </w:t>
-            </w:r>
-            <w:r>
-              <w:rPr>
-                <w:rFonts w:ascii="Cambria" w:hAnsi="Cambria" w:cs="Cambria Math"/>
-                <w:b/>
-              </w:rPr>
-              <w:t>7</w:t>
-            </w:r>
-            <w:r>
-              <w:rPr>
-                <w:rFonts w:ascii="Cambria" w:hAnsi="Cambria" w:cs="Cambria Math"/>
-              </w:rPr>
-              <w:t>))</w:t>
+                <w:rFonts w:ascii="Cambria" w:hAnsi="Cambria" w:cs="Cambria Math"/>
+              </w:rPr>
+              <w:t xml:space="preserve"> )</w:t>
+            </w:r>
+            <w:r>
+              <w:rPr>
+                <w:rFonts w:ascii="Cambria" w:hAnsi="Cambria" w:cs="Cambria Math"/>
+              </w:rPr>
+              <w:t>)</w:t>
             </w:r>
           </w:p>
         </w:tc>
@@ -1914,44 +2177,62 @@
             <w:r>
               <w:rPr>
                 <w:rFonts w:ascii="Cambria" w:hAnsi="Cambria"/>
-                <w:color w:val="FF0000"/>
-              </w:rPr>
-              <w:t>7</w:t>
-            </w:r>
-            <w:r>
-              <w:rPr>
-                <w:rFonts w:ascii="Cambria" w:hAnsi="Cambria"/>
-              </w:rPr>
-              <w:t xml:space="preserve"> </w:t>
-            </w:r>
-            <w:r>
-              <w:rPr>
-                <w:rFonts w:ascii="Cambria" w:hAnsi="Cambria" w:cs="Cambria Math"/>
-              </w:rPr>
-              <w:t>⊕ (6</w:t>
-            </w:r>
-            <w:r>
-              <w:rPr>
-                <w:rFonts w:ascii="Cambria" w:hAnsi="Cambria"/>
-              </w:rPr>
-              <w:t xml:space="preserve"> </w:t>
-            </w:r>
-            <w:r>
-              <w:rPr>
-                <w:rFonts w:ascii="Cambria" w:hAnsi="Cambria" w:cs="Cambria Math"/>
-              </w:rPr>
-              <w:t>⊕</w:t>
-            </w:r>
-            <w:r>
-              <w:rPr>
-                <w:rFonts w:ascii="Cambria" w:hAnsi="Cambria" w:cs="Cambria Math"/>
-                <w:b/>
-              </w:rPr>
-              <w:t xml:space="preserve"> 6</w:t>
-            </w:r>
-            <w:r>
-              <w:rPr>
-                <w:rFonts w:ascii="Cambria" w:hAnsi="Cambria" w:cs="Cambria Math"/>
+                <w:b/>
+                <w:color w:val="70AD47" w:themeColor="accent6"/>
+              </w:rPr>
+              <w:t>4</w:t>
+            </w:r>
+            <w:r>
+              <w:rPr>
+                <w:rFonts w:ascii="Cambria" w:hAnsi="Cambria"/>
+              </w:rPr>
+              <w:t xml:space="preserve"> </w:t>
+            </w:r>
+            <w:r>
+              <w:rPr>
+                <w:rFonts w:ascii="Cambria" w:hAnsi="Cambria" w:cs="Cambria Math"/>
+              </w:rPr>
+              <w:t xml:space="preserve">⊕ </w:t>
+            </w:r>
+            <w:r>
+              <w:rPr>
+                <w:rFonts w:ascii="Cambria" w:hAnsi="Cambria" w:cs="Cambria Math"/>
+              </w:rPr>
+              <w:t>(</w:t>
+            </w:r>
+            <w:r>
+              <w:rPr>
+                <w:rFonts w:ascii="Cambria" w:hAnsi="Cambria" w:cs="Cambria Math"/>
+                <w:b/>
+                <w:color w:val="2E74B5" w:themeColor="accent5" w:themeShade="BF"/>
+              </w:rPr>
+              <w:t>3</w:t>
+            </w:r>
+            <w:r>
+              <w:rPr>
+                <w:rFonts w:ascii="Cambria" w:hAnsi="Cambria" w:cs="Cambria Math"/>
+                <w:b/>
+                <w:color w:val="70AD47" w:themeColor="accent6"/>
+              </w:rPr>
+              <w:t xml:space="preserve"> </w:t>
+            </w:r>
+            <w:r>
+              <w:rPr>
+                <w:rFonts w:ascii="Cambria" w:hAnsi="Cambria" w:cs="Cambria Math"/>
+              </w:rPr>
+              <w:t xml:space="preserve">⊕ </w:t>
+            </w:r>
+            <w:r>
+              <w:rPr>
+                <w:rFonts w:ascii="Cambria" w:hAnsi="Cambria" w:cs="Cambria Math"/>
+                <w:b/>
+              </w:rPr>
+              <w:t>6</w:t>
+            </w:r>
+            <w:r>
+              <w:rPr>
+                <w:rFonts w:ascii="Cambria" w:hAnsi="Cambria" w:cs="Cambria Math"/>
+                <w:b/>
               </w:rPr>
               <w:t>)</w:t>
             </w:r>
@@ -1971,6 +2252,67 @@
             </w:pPr>
             <w:r>
               <w:rPr>
+                <w:rFonts w:ascii="Cambria" w:hAnsi="Cambria" w:cs="Cambria Math"/>
+                <w:b/>
+                <w:color w:val="2E74B5" w:themeColor="accent5" w:themeShade="BF"/>
+              </w:rPr>
+              <w:t>3</w:t>
+            </w:r>
+            <w:r>
+              <w:rPr>
+                <w:rFonts w:ascii="Cambria" w:hAnsi="Cambria"/>
+              </w:rPr>
+              <w:t xml:space="preserve"> </w:t>
+            </w:r>
+            <w:r>
+              <w:rPr>
+                <w:rFonts w:ascii="Cambria" w:hAnsi="Cambria" w:cs="Cambria Math"/>
+              </w:rPr>
+              <w:t xml:space="preserve">⊕ </w:t>
+            </w:r>
+            <w:r>
+              <w:rPr>
+                <w:rFonts w:ascii="Cambria" w:hAnsi="Cambria" w:cs="Cambria Math"/>
+                <w:b/>
+              </w:rPr>
+              <w:t>5</w:t>
+            </w:r>
+          </w:p>
+        </w:tc>
+        <w:tc>
+          <w:tcPr>
+            <w:tcW w:w="1035" w:type="dxa"/>
+          </w:tcPr>
+          <w:p>
+            <w:pPr>
+              <w:jc w:val="center"/>
+              <w:rPr>
+                <w:rFonts w:ascii="Cambria" w:hAnsi="Cambria"/>
+                <w:b/>
+              </w:rPr>
+            </w:pPr>
+            <w:r>
+              <w:rPr>
+                <w:rFonts w:ascii="Cambria" w:hAnsi="Cambria"/>
+                <w:b/>
+              </w:rPr>
+              <w:t>4</w:t>
+            </w:r>
+          </w:p>
+        </w:tc>
+        <w:tc>
+          <w:tcPr>
+            <w:tcW w:w="1035" w:type="dxa"/>
+          </w:tcPr>
+          <w:p>
+            <w:pPr>
+              <w:jc w:val="center"/>
+              <w:rPr>
+                <w:rFonts w:ascii="Cambria" w:hAnsi="Cambria"/>
+              </w:rPr>
+            </w:pPr>
+            <w:r>
+              <w:rPr>
                 <w:rFonts w:ascii="Cambria" w:hAnsi="Cambria"/>
                 <w:color w:val="FF0000"/>
               </w:rPr>
@@ -1993,60 +2335,7 @@
                 <w:rFonts w:ascii="Cambria" w:hAnsi="Cambria" w:cs="Cambria Math"/>
                 <w:b/>
               </w:rPr>
-              <w:t>5</w:t>
-            </w:r>
-          </w:p>
-        </w:tc>
-        <w:tc>
-          <w:tcPr>
-            <w:tcW w:w="1035" w:type="dxa"/>
-          </w:tcPr>
-          <w:p>
-            <w:pPr>
-              <w:jc w:val="center"/>
-              <w:rPr>
-                <w:rFonts w:ascii="Cambria" w:hAnsi="Cambria"/>
-                <w:b/>
-              </w:rPr>
-            </w:pPr>
-            <w:r>
-              <w:rPr>
-                <w:rFonts w:ascii="Cambria" w:hAnsi="Cambria"/>
-                <w:b/>
-              </w:rPr>
-              <w:t>4</w:t>
-            </w:r>
-          </w:p>
-        </w:tc>
-        <w:tc>
-          <w:tcPr>
-            <w:tcW w:w="1035" w:type="dxa"/>
-          </w:tcPr>
-          <w:p>
-            <w:pPr>
-              <w:jc w:val="center"/>
-              <w:rPr>
-                <w:rFonts w:ascii="Cambria" w:hAnsi="Cambria"/>
-              </w:rPr>
-            </w:pPr>
-            <w:r>
-              <w:rPr>
-                <w:rFonts w:ascii="Cambria" w:hAnsi="Cambria" w:cs="Cambria Math"/>
-              </w:rPr>
-              <w:t xml:space="preserve">(3 ⊕ </w:t>
-            </w:r>
-            <w:r>
-              <w:rPr>
-                <w:rFonts w:ascii="Cambria" w:hAnsi="Cambria" w:cs="Cambria Math"/>
-                <w:b/>
-              </w:rPr>
               <w:t>3</w:t>
-            </w:r>
-            <w:r>
-              <w:rPr>
-                <w:rFonts w:ascii="Cambria" w:hAnsi="Cambria" w:cs="Cambria Math"/>
-              </w:rPr>
-              <w:t>)</w:t>
             </w:r>
           </w:p>
         </w:tc>
@@ -2067,7 +2356,6 @@
               <w:rPr>
                 <w:color w:val="0070C0"/>
               </w:rPr>
-              <w:lastRenderedPageBreak/>
               <w:t>6</w:t>
             </w:r>
           </w:p>
@@ -2086,26 +2374,54 @@
             <w:r>
               <w:rPr>
                 <w:rFonts w:ascii="Cambria" w:hAnsi="Cambria"/>
-              </w:rPr>
-              <w:t xml:space="preserve">4 </w:t>
-            </w:r>
-            <w:r>
-              <w:rPr>
-                <w:rFonts w:ascii="Cambria" w:hAnsi="Cambria" w:cs="Cambria Math"/>
-              </w:rPr>
-              <w:t>⊕ (3</w:t>
-            </w:r>
-            <w:r>
-              <w:rPr>
-                <w:rFonts w:ascii="Cambria" w:hAnsi="Cambria"/>
-              </w:rPr>
-              <w:t xml:space="preserve"> </w:t>
-            </w:r>
-            <w:r>
-              <w:rPr>
-                <w:rFonts w:ascii="Cambria" w:hAnsi="Cambria" w:cs="Cambria Math"/>
-              </w:rPr>
-              <w:t xml:space="preserve">⊕ (2 ⊕ </w:t>
+                <w:color w:val="FF0000"/>
+              </w:rPr>
+              <w:t>7</w:t>
+            </w:r>
+            <w:r>
+              <w:rPr>
+                <w:rFonts w:ascii="Cambria" w:hAnsi="Cambria"/>
+              </w:rPr>
+              <w:t xml:space="preserve"> </w:t>
+            </w:r>
+            <w:r>
+              <w:rPr>
+                <w:rFonts w:ascii="Cambria" w:hAnsi="Cambria" w:cs="Cambria Math"/>
+              </w:rPr>
+              <w:t>⊕ (</w:t>
+            </w:r>
+            <w:r>
+              <w:rPr>
+                <w:rFonts w:ascii="Cambria" w:hAnsi="Cambria" w:cs="Cambria Math"/>
+                <w:color w:val="ED7D31" w:themeColor="accent2"/>
+              </w:rPr>
+              <w:t>6</w:t>
+            </w:r>
+            <w:r>
+              <w:rPr>
+                <w:rFonts w:ascii="Cambria" w:hAnsi="Cambria"/>
+              </w:rPr>
+              <w:t xml:space="preserve"> </w:t>
+            </w:r>
+            <w:r>
+              <w:rPr>
+                <w:rFonts w:ascii="Cambria" w:hAnsi="Cambria" w:cs="Cambria Math"/>
+              </w:rPr>
+              <w:t>⊕ (</w:t>
+            </w:r>
+            <w:r>
+              <w:rPr>
+                <w:rFonts w:ascii="Cambria" w:hAnsi="Cambria" w:cs="Cambria Math"/>
+                <w:b/>
+                <w:color w:val="FFFF00"/>
+              </w:rPr>
+              <w:t>5</w:t>
+            </w:r>
+            <w:r>
+              <w:rPr>
+                <w:rFonts w:ascii="Cambria" w:hAnsi="Cambria" w:cs="Cambria Math"/>
+              </w:rPr>
+              <w:t xml:space="preserve"> ⊕ </w:t>
             </w:r>
             <w:r>
               <w:rPr>
@@ -2135,27 +2451,50 @@
             </w:pPr>
             <w:r>
               <w:rPr>
-                <w:rFonts w:ascii="Cambria" w:hAnsi="Cambria"/>
-              </w:rPr>
-              <w:t xml:space="preserve">5 </w:t>
-            </w:r>
-            <w:r>
-              <w:rPr>
-                <w:rFonts w:ascii="Cambria" w:hAnsi="Cambria" w:cs="Cambria Math"/>
-              </w:rPr>
-              <w:t>⊕ (4</w:t>
-            </w:r>
-            <w:r>
-              <w:rPr>
-                <w:rFonts w:ascii="Cambria" w:hAnsi="Cambria"/>
-              </w:rPr>
-              <w:t xml:space="preserve"> </w:t>
-            </w:r>
-            <w:r>
-              <w:rPr>
-                <w:rFonts w:ascii="Cambria" w:hAnsi="Cambria" w:cs="Cambria Math"/>
-              </w:rPr>
-              <w:t xml:space="preserve">⊕ (3 ⊕ (2 ⊕ </w:t>
+                <w:rFonts w:ascii="Cambria" w:hAnsi="Cambria" w:cs="Cambria Math"/>
+                <w:color w:val="ED7D31" w:themeColor="accent2"/>
+              </w:rPr>
+              <w:t>6</w:t>
+            </w:r>
+            <w:r>
+              <w:rPr>
+                <w:rFonts w:ascii="Cambria" w:hAnsi="Cambria"/>
+              </w:rPr>
+              <w:t xml:space="preserve"> </w:t>
+            </w:r>
+            <w:r>
+              <w:rPr>
+                <w:rFonts w:ascii="Cambria" w:hAnsi="Cambria" w:cs="Cambria Math"/>
+              </w:rPr>
+              <w:t>⊕ (</w:t>
+            </w:r>
+            <w:r>
+              <w:rPr>
+                <w:rFonts w:ascii="Cambria" w:hAnsi="Cambria" w:cs="Cambria Math"/>
+                <w:b/>
+                <w:color w:val="FFFF00"/>
+              </w:rPr>
+              <w:t>5</w:t>
+            </w:r>
+            <w:r>
+              <w:rPr>
+                <w:rFonts w:ascii="Cambria" w:hAnsi="Cambria" w:cs="Cambria Math"/>
+              </w:rPr>
+              <w:t xml:space="preserve"> ⊕ (</w:t>
+            </w:r>
+            <w:r>
+              <w:rPr>
+                <w:rFonts w:ascii="Cambria" w:hAnsi="Cambria" w:cs="Cambria Math"/>
+                <w:b/>
+                <w:color w:val="70AD47" w:themeColor="accent6"/>
+              </w:rPr>
+              <w:t>4</w:t>
+            </w:r>
+            <w:r>
+              <w:rPr>
+                <w:rFonts w:ascii="Cambria" w:hAnsi="Cambria" w:cs="Cambria Math"/>
+              </w:rPr>
+              <w:t xml:space="preserve"> ⊕ </w:t>
             </w:r>
             <w:r>
               <w:rPr>
@@ -2168,7 +2507,7 @@
               <w:rPr>
                 <w:rFonts w:ascii="Cambria" w:hAnsi="Cambria" w:cs="Cambria Math"/>
               </w:rPr>
-              <w:t>)))</w:t>
+              <w:t>))</w:t>
             </w:r>
           </w:p>
         </w:tc>
@@ -2185,27 +2524,73 @@
             </w:pPr>
             <w:r>
               <w:rPr>
-                <w:rFonts w:ascii="Cambria" w:hAnsi="Cambria"/>
-              </w:rPr>
-              <w:t xml:space="preserve">6 </w:t>
-            </w:r>
-            <w:r>
-              <w:rPr>
-                <w:rFonts w:ascii="Cambria" w:hAnsi="Cambria" w:cs="Cambria Math"/>
-              </w:rPr>
-              <w:t>⊕ (5</w:t>
-            </w:r>
-            <w:r>
-              <w:rPr>
-                <w:rFonts w:ascii="Cambria" w:hAnsi="Cambria"/>
-              </w:rPr>
-              <w:t xml:space="preserve"> </w:t>
-            </w:r>
-            <w:r>
-              <w:rPr>
-                <w:rFonts w:ascii="Cambria" w:hAnsi="Cambria" w:cs="Cambria Math"/>
-              </w:rPr>
-              <w:t xml:space="preserve">⊕ (4 ⊕ </w:t>
+                <w:rFonts w:ascii="Cambria" w:hAnsi="Cambria" w:cs="Cambria Math"/>
+                <w:b/>
+                <w:color w:val="FFFF00"/>
+              </w:rPr>
+              <w:t>5</w:t>
+            </w:r>
+            <w:r>
+              <w:rPr>
+                <w:rFonts w:ascii="Cambria" w:hAnsi="Cambria" w:cs="Cambria Math"/>
+              </w:rPr>
+              <w:t xml:space="preserve"> ⊕ </w:t>
+            </w:r>
+            <w:r>
+              <w:rPr>
+                <w:rFonts w:ascii="Cambria" w:hAnsi="Cambria" w:cs="Cambria Math"/>
+              </w:rPr>
+              <w:t>(</w:t>
+            </w:r>
+            <w:r>
+              <w:rPr>
+                <w:rFonts w:ascii="Cambria" w:hAnsi="Cambria" w:cs="Cambria Math"/>
+                <w:b/>
+                <w:color w:val="70AD47" w:themeColor="accent6"/>
+              </w:rPr>
+              <w:t>4</w:t>
+            </w:r>
+            <w:r>
+              <w:rPr>
+                <w:rFonts w:ascii="Cambria" w:hAnsi="Cambria" w:cs="Cambria Math"/>
+                <w:b/>
+                <w:color w:val="70AD47" w:themeColor="accent6"/>
+              </w:rPr>
+              <w:t xml:space="preserve"> </w:t>
+            </w:r>
+            <w:r>
+              <w:rPr>
+                <w:rFonts w:ascii="Cambria" w:hAnsi="Cambria" w:cs="Cambria Math"/>
+              </w:rPr>
+              <w:t xml:space="preserve">⊕ </w:t>
+            </w:r>
+            <w:r>
+              <w:rPr>
+                <w:rFonts w:ascii="Cambria" w:hAnsi="Cambria" w:cs="Cambria Math"/>
+              </w:rPr>
+              <w:t>(</w:t>
+            </w:r>
+            <w:r>
+              <w:rPr>
+                <w:rFonts w:ascii="Cambria" w:hAnsi="Cambria" w:cs="Cambria Math"/>
+                <w:b/>
+                <w:color w:val="2E74B5" w:themeColor="accent5" w:themeShade="BF"/>
+              </w:rPr>
+              <w:t>3</w:t>
+            </w:r>
+            <w:r>
+              <w:rPr>
+                <w:rFonts w:ascii="Cambria" w:hAnsi="Cambria" w:cs="Cambria Math"/>
+                <w:b/>
+                <w:color w:val="70AD47" w:themeColor="accent6"/>
+              </w:rPr>
+              <w:t xml:space="preserve"> </w:t>
+            </w:r>
+            <w:r>
+              <w:rPr>
+                <w:rFonts w:ascii="Cambria" w:hAnsi="Cambria" w:cs="Cambria Math"/>
+              </w:rPr>
+              <w:t xml:space="preserve">⊕ </w:t>
             </w:r>
             <w:r>
               <w:rPr>
@@ -2218,7 +2603,13 @@
               <w:rPr>
                 <w:rFonts w:ascii="Cambria" w:hAnsi="Cambria" w:cs="Cambria Math"/>
               </w:rPr>
-              <w:t>))</w:t>
+              <w:t xml:space="preserve"> )</w:t>
+            </w:r>
+            <w:r>
+              <w:rPr>
+                <w:rFonts w:ascii="Cambria" w:hAnsi="Cambria" w:cs="Cambria Math"/>
+              </w:rPr>
+              <w:t>)</w:t>
             </w:r>
           </w:p>
         </w:tc>
@@ -2237,33 +2628,78 @@
             <w:r>
               <w:rPr>
                 <w:rFonts w:ascii="Cambria" w:hAnsi="Cambria"/>
-                <w:color w:val="FF0000"/>
-              </w:rPr>
-              <w:t>7</w:t>
-            </w:r>
-            <w:r>
-              <w:rPr>
-                <w:rFonts w:ascii="Cambria" w:hAnsi="Cambria"/>
-              </w:rPr>
-              <w:t xml:space="preserve"> </w:t>
-            </w:r>
-            <w:r>
-              <w:rPr>
-                <w:rFonts w:ascii="Cambria" w:hAnsi="Cambria" w:cs="Cambria Math"/>
-              </w:rPr>
-              <w:t>⊕ (6</w:t>
-            </w:r>
-            <w:r>
-              <w:rPr>
-                <w:rFonts w:ascii="Cambria" w:hAnsi="Cambria"/>
-              </w:rPr>
-              <w:t xml:space="preserve"> </w:t>
-            </w:r>
-            <w:r>
-              <w:rPr>
-                <w:rFonts w:ascii="Cambria" w:hAnsi="Cambria" w:cs="Cambria Math"/>
-              </w:rPr>
-              <w:t xml:space="preserve">⊕ (5 ⊕ </w:t>
+                <w:b/>
+                <w:color w:val="70AD47" w:themeColor="accent6"/>
+              </w:rPr>
+              <w:t>4</w:t>
+            </w:r>
+            <w:r>
+              <w:rPr>
+                <w:rFonts w:ascii="Cambria" w:hAnsi="Cambria"/>
+              </w:rPr>
+              <w:t xml:space="preserve"> </w:t>
+            </w:r>
+            <w:r>
+              <w:rPr>
+                <w:rFonts w:ascii="Cambria" w:hAnsi="Cambria" w:cs="Cambria Math"/>
+              </w:rPr>
+              <w:t xml:space="preserve">⊕ </w:t>
+            </w:r>
+            <w:r>
+              <w:rPr>
+                <w:rFonts w:ascii="Cambria" w:hAnsi="Cambria" w:cs="Cambria Math"/>
+              </w:rPr>
+              <w:t>(</w:t>
+            </w:r>
+            <w:r>
+              <w:rPr>
+                <w:rFonts w:ascii="Cambria" w:hAnsi="Cambria" w:cs="Cambria Math"/>
+                <w:b/>
+                <w:color w:val="2E74B5" w:themeColor="accent5" w:themeShade="BF"/>
+              </w:rPr>
+              <w:t>3</w:t>
+            </w:r>
+            <w:r>
+              <w:rPr>
+                <w:rFonts w:ascii="Cambria" w:hAnsi="Cambria" w:cs="Cambria Math"/>
+                <w:b/>
+                <w:color w:val="70AD47" w:themeColor="accent6"/>
+              </w:rPr>
+              <w:t xml:space="preserve"> </w:t>
+            </w:r>
+            <w:r>
+              <w:rPr>
+                <w:rFonts w:ascii="Cambria" w:hAnsi="Cambria" w:cs="Cambria Math"/>
+              </w:rPr>
+              <w:t xml:space="preserve">⊕ </w:t>
+            </w:r>
+            <w:r>
+              <w:rPr>
+                <w:rFonts w:ascii="Cambria" w:hAnsi="Cambria" w:cs="Cambria Math"/>
+              </w:rPr>
+              <w:t>(</w:t>
+            </w:r>
+            <w:r>
+              <w:rPr>
+                <w:rFonts w:ascii="Cambria" w:hAnsi="Cambria" w:cs="Cambria Math"/>
+                <w:b/>
+                <w:color w:val="7030A0"/>
+              </w:rPr>
+              <w:t>2</w:t>
+            </w:r>
+            <w:r>
+              <w:rPr>
+                <w:rFonts w:ascii="Cambria" w:hAnsi="Cambria" w:cs="Cambria Math"/>
+                <w:b/>
+                <w:color w:val="70AD47" w:themeColor="accent6"/>
+              </w:rPr>
+              <w:t xml:space="preserve"> </w:t>
+            </w:r>
+            <w:r>
+              <w:rPr>
+                <w:rFonts w:ascii="Cambria" w:hAnsi="Cambria" w:cs="Cambria Math"/>
+              </w:rPr>
+              <w:t xml:space="preserve">⊕ </w:t>
             </w:r>
             <w:r>
               <w:rPr>
@@ -2271,6 +2707,12 @@
                 <w:b/>
               </w:rPr>
               <w:t>6</w:t>
+            </w:r>
+            <w:r>
+              <w:rPr>
+                <w:rFonts w:ascii="Cambria" w:hAnsi="Cambria" w:cs="Cambria Math"/>
+              </w:rPr>
+              <w:t>)</w:t>
             </w:r>
             <w:r>
               <w:rPr>
@@ -2294,22 +2736,55 @@
             </w:pPr>
             <w:r>
               <w:rPr>
-                <w:rFonts w:ascii="Cambria" w:hAnsi="Cambria"/>
-                <w:color w:val="FF0000"/>
-              </w:rPr>
-              <w:t>7</w:t>
-            </w:r>
-            <w:r>
-              <w:rPr>
-                <w:rFonts w:ascii="Cambria" w:hAnsi="Cambria"/>
-              </w:rPr>
-              <w:t xml:space="preserve"> </w:t>
-            </w:r>
-            <w:r>
-              <w:rPr>
-                <w:rFonts w:ascii="Cambria" w:hAnsi="Cambria" w:cs="Cambria Math"/>
-              </w:rPr>
-              <w:t xml:space="preserve">⊕ (6 ⊕ </w:t>
+                <w:rFonts w:ascii="Cambria" w:hAnsi="Cambria" w:cs="Cambria Math"/>
+                <w:b/>
+                <w:color w:val="2E74B5" w:themeColor="accent5" w:themeShade="BF"/>
+              </w:rPr>
+              <w:t>3</w:t>
+            </w:r>
+            <w:r>
+              <w:rPr>
+                <w:rFonts w:ascii="Cambria" w:hAnsi="Cambria"/>
+              </w:rPr>
+              <w:t xml:space="preserve"> </w:t>
+            </w:r>
+            <w:r>
+              <w:rPr>
+                <w:rFonts w:ascii="Cambria" w:hAnsi="Cambria" w:cs="Cambria Math"/>
+              </w:rPr>
+              <w:t xml:space="preserve">⊕ </w:t>
+            </w:r>
+            <w:r>
+              <w:rPr>
+                <w:rFonts w:ascii="Cambria" w:hAnsi="Cambria" w:cs="Cambria Math"/>
+              </w:rPr>
+              <w:t>(</w:t>
+            </w:r>
+            <w:r>
+              <w:rPr>
+                <w:rFonts w:ascii="Cambria" w:hAnsi="Cambria" w:cs="Cambria Math"/>
+                <w:b/>
+                <w:color w:val="7030A0"/>
+              </w:rPr>
+              <w:t>2</w:t>
+            </w:r>
+            <w:r>
+              <w:rPr>
+                <w:rFonts w:ascii="Cambria" w:hAnsi="Cambria" w:cs="Cambria Math"/>
+              </w:rPr>
+              <w:t xml:space="preserve"> </w:t>
+            </w:r>
+            <w:r>
+              <w:rPr>
+                <w:rFonts w:ascii="Cambria" w:hAnsi="Cambria" w:cs="Cambria Math"/>
+              </w:rPr>
+              <w:t>⊕</w:t>
+            </w:r>
+            <w:r>
+              <w:rPr>
+                <w:rFonts w:ascii="Cambria" w:hAnsi="Cambria" w:cs="Cambria Math"/>
+              </w:rPr>
+              <w:t xml:space="preserve"> </w:t>
             </w:r>
             <w:r>
               <w:rPr>
@@ -2341,6 +2816,46 @@
             <w:r>
               <w:rPr>
                 <w:rFonts w:ascii="Cambria" w:hAnsi="Cambria"/>
+                <w:b/>
+                <w:color w:val="7030A0"/>
+              </w:rPr>
+              <w:t>2</w:t>
+            </w:r>
+            <w:r>
+              <w:rPr>
+                <w:rFonts w:ascii="Cambria" w:hAnsi="Cambria"/>
+              </w:rPr>
+              <w:t xml:space="preserve"> </w:t>
+            </w:r>
+            <w:r>
+              <w:rPr>
+                <w:rFonts w:ascii="Cambria" w:hAnsi="Cambria" w:cs="Cambria Math"/>
+              </w:rPr>
+              <w:t xml:space="preserve">⊕ </w:t>
+            </w:r>
+            <w:r>
+              <w:rPr>
+                <w:rFonts w:ascii="Cambria" w:hAnsi="Cambria" w:cs="Cambria Math"/>
+                <w:b/>
+              </w:rPr>
+              <w:t>4</w:t>
+            </w:r>
+          </w:p>
+        </w:tc>
+        <w:tc>
+          <w:tcPr>
+            <w:tcW w:w="1035" w:type="dxa"/>
+          </w:tcPr>
+          <w:p>
+            <w:pPr>
+              <w:jc w:val="center"/>
+              <w:rPr>
+                <w:rFonts w:ascii="Cambria" w:hAnsi="Cambria"/>
+              </w:rPr>
+            </w:pPr>
+            <w:r>
+              <w:rPr>
+                <w:rFonts w:ascii="Cambria" w:hAnsi="Cambria"/>
                 <w:color w:val="FF0000"/>
               </w:rPr>
               <w:t>7</w:t>
@@ -2362,7 +2877,7 @@
                 <w:rFonts w:ascii="Cambria" w:hAnsi="Cambria" w:cs="Cambria Math"/>
                 <w:b/>
               </w:rPr>
-              <w:t>4</w:t>
+              <w:t>3</w:t>
             </w:r>
           </w:p>
         </w:tc>
@@ -2379,47 +2894,35 @@
             </w:pPr>
             <w:r>
               <w:rPr>
-                <w:rFonts w:ascii="Cambria" w:hAnsi="Cambria" w:cs="Cambria Math"/>
-              </w:rPr>
-              <w:t xml:space="preserve">(2 ⊕ </w:t>
-            </w:r>
-            <w:r>
-              <w:rPr>
-                <w:rFonts w:ascii="Cambria" w:hAnsi="Cambria" w:cs="Cambria Math"/>
-                <w:b/>
-              </w:rPr>
-              <w:t>3</w:t>
-            </w:r>
-            <w:r>
-              <w:rPr>
-                <w:rFonts w:ascii="Cambria" w:hAnsi="Cambria" w:cs="Cambria Math"/>
-              </w:rPr>
-              <w:t>)</w:t>
-            </w:r>
-          </w:p>
-        </w:tc>
-        <w:tc>
-          <w:tcPr>
-            <w:tcW w:w="1035" w:type="dxa"/>
-          </w:tcPr>
-          <w:p>
-            <w:pPr>
-              <w:jc w:val="center"/>
-              <w:rPr>
-                <w:rFonts w:ascii="Cambria" w:hAnsi="Cambria"/>
-              </w:rPr>
-            </w:pPr>
-            <w:r>
-              <w:rPr>
-                <w:rFonts w:ascii="Cambria" w:hAnsi="Cambria"/>
-              </w:rPr>
-              <w:t xml:space="preserve">5 </w:t>
-            </w:r>
-            <w:r>
-              <w:rPr>
-                <w:rFonts w:ascii="Cambria" w:hAnsi="Cambria" w:cs="Cambria Math"/>
-              </w:rPr>
-              <w:t xml:space="preserve">⊕ (4 ⊕ </w:t>
+                <w:rFonts w:ascii="Cambria" w:hAnsi="Cambria"/>
+                <w:color w:val="FF0000"/>
+              </w:rPr>
+              <w:t>7</w:t>
+            </w:r>
+            <w:r>
+              <w:rPr>
+                <w:rFonts w:ascii="Cambria" w:hAnsi="Cambria"/>
+              </w:rPr>
+              <w:t xml:space="preserve"> </w:t>
+            </w:r>
+            <w:r>
+              <w:rPr>
+                <w:rFonts w:ascii="Cambria" w:hAnsi="Cambria" w:cs="Cambria Math"/>
+              </w:rPr>
+              <w:t>⊕ (</w:t>
+            </w:r>
+            <w:r>
+              <w:rPr>
+                <w:rFonts w:ascii="Cambria" w:hAnsi="Cambria" w:cs="Cambria Math"/>
+                <w:color w:val="ED7D31" w:themeColor="accent2"/>
+              </w:rPr>
+              <w:t>6</w:t>
+            </w:r>
+            <w:r>
+              <w:rPr>
+                <w:rFonts w:ascii="Cambria" w:hAnsi="Cambria" w:cs="Cambria Math"/>
+              </w:rPr>
+              <w:t xml:space="preserve"> ⊕ </w:t>
             </w:r>
             <w:r>
               <w:rPr>
@@ -2453,6 +2956,7 @@
               <w:rPr>
                 <w:color w:val="0070C0"/>
               </w:rPr>
+              <w:lastRenderedPageBreak/>
               <w:t>7</w:t>
             </w:r>
           </w:p>
@@ -2470,27 +2974,50 @@
             </w:pPr>
             <w:r>
               <w:rPr>
-                <w:rFonts w:ascii="Cambria" w:hAnsi="Cambria"/>
-              </w:rPr>
-              <w:t xml:space="preserve">4 </w:t>
-            </w:r>
-            <w:r>
-              <w:rPr>
-                <w:rFonts w:ascii="Cambria" w:hAnsi="Cambria" w:cs="Cambria Math"/>
-              </w:rPr>
-              <w:t>⊕ (3</w:t>
-            </w:r>
-            <w:r>
-              <w:rPr>
-                <w:rFonts w:ascii="Cambria" w:hAnsi="Cambria"/>
-              </w:rPr>
-              <w:t xml:space="preserve"> </w:t>
-            </w:r>
-            <w:r>
-              <w:rPr>
-                <w:rFonts w:ascii="Cambria" w:hAnsi="Cambria" w:cs="Cambria Math"/>
-              </w:rPr>
-              <w:t xml:space="preserve">⊕ (2 ⊕ (1 ⊕ </w:t>
+                <w:rFonts w:ascii="Cambria" w:hAnsi="Cambria" w:cs="Cambria Math"/>
+                <w:color w:val="ED7D31" w:themeColor="accent2"/>
+              </w:rPr>
+              <w:t>6</w:t>
+            </w:r>
+            <w:r>
+              <w:rPr>
+                <w:rFonts w:ascii="Cambria" w:hAnsi="Cambria"/>
+              </w:rPr>
+              <w:t xml:space="preserve"> </w:t>
+            </w:r>
+            <w:r>
+              <w:rPr>
+                <w:rFonts w:ascii="Cambria" w:hAnsi="Cambria" w:cs="Cambria Math"/>
+              </w:rPr>
+              <w:t>⊕ (</w:t>
+            </w:r>
+            <w:r>
+              <w:rPr>
+                <w:rFonts w:ascii="Cambria" w:hAnsi="Cambria" w:cs="Cambria Math"/>
+                <w:b/>
+                <w:color w:val="FFFF00"/>
+              </w:rPr>
+              <w:t>5</w:t>
+            </w:r>
+            <w:r>
+              <w:rPr>
+                <w:rFonts w:ascii="Cambria" w:hAnsi="Cambria" w:cs="Cambria Math"/>
+              </w:rPr>
+              <w:t xml:space="preserve"> ⊕ (</w:t>
+            </w:r>
+            <w:r>
+              <w:rPr>
+                <w:rFonts w:ascii="Cambria" w:hAnsi="Cambria" w:cs="Cambria Math"/>
+                <w:b/>
+                <w:color w:val="70AD47" w:themeColor="accent6"/>
+              </w:rPr>
+              <w:t>4</w:t>
+            </w:r>
+            <w:r>
+              <w:rPr>
+                <w:rFonts w:ascii="Cambria" w:hAnsi="Cambria" w:cs="Cambria Math"/>
+              </w:rPr>
+              <w:t xml:space="preserve"> ⊕ </w:t>
             </w:r>
             <w:r>
               <w:rPr>
@@ -2503,7 +3030,7 @@
               <w:rPr>
                 <w:rFonts w:ascii="Cambria" w:hAnsi="Cambria" w:cs="Cambria Math"/>
               </w:rPr>
-              <w:t>)))</w:t>
+              <w:t>))</w:t>
             </w:r>
           </w:p>
         </w:tc>
@@ -2520,27 +3047,73 @@
             </w:pPr>
             <w:r>
               <w:rPr>
-                <w:rFonts w:ascii="Cambria" w:hAnsi="Cambria"/>
-              </w:rPr>
-              <w:t xml:space="preserve">5 </w:t>
-            </w:r>
-            <w:r>
-              <w:rPr>
-                <w:rFonts w:ascii="Cambria" w:hAnsi="Cambria" w:cs="Cambria Math"/>
-              </w:rPr>
-              <w:t>⊕ (4</w:t>
-            </w:r>
-            <w:r>
-              <w:rPr>
-                <w:rFonts w:ascii="Cambria" w:hAnsi="Cambria"/>
-              </w:rPr>
-              <w:t xml:space="preserve"> </w:t>
-            </w:r>
-            <w:r>
-              <w:rPr>
-                <w:rFonts w:ascii="Cambria" w:hAnsi="Cambria" w:cs="Cambria Math"/>
-              </w:rPr>
-              <w:t xml:space="preserve">⊕ (3 ⊕ </w:t>
+                <w:rFonts w:ascii="Cambria" w:hAnsi="Cambria" w:cs="Cambria Math"/>
+                <w:b/>
+                <w:color w:val="FFFF00"/>
+              </w:rPr>
+              <w:t>5</w:t>
+            </w:r>
+            <w:r>
+              <w:rPr>
+                <w:rFonts w:ascii="Cambria" w:hAnsi="Cambria" w:cs="Cambria Math"/>
+              </w:rPr>
+              <w:t xml:space="preserve"> ⊕ </w:t>
+            </w:r>
+            <w:r>
+              <w:rPr>
+                <w:rFonts w:ascii="Cambria" w:hAnsi="Cambria" w:cs="Cambria Math"/>
+              </w:rPr>
+              <w:t>(</w:t>
+            </w:r>
+            <w:r>
+              <w:rPr>
+                <w:rFonts w:ascii="Cambria" w:hAnsi="Cambria" w:cs="Cambria Math"/>
+                <w:b/>
+                <w:color w:val="70AD47" w:themeColor="accent6"/>
+              </w:rPr>
+              <w:t>4</w:t>
+            </w:r>
+            <w:r>
+              <w:rPr>
+                <w:rFonts w:ascii="Cambria" w:hAnsi="Cambria" w:cs="Cambria Math"/>
+                <w:b/>
+                <w:color w:val="70AD47" w:themeColor="accent6"/>
+              </w:rPr>
+              <w:t xml:space="preserve"> </w:t>
+            </w:r>
+            <w:r>
+              <w:rPr>
+                <w:rFonts w:ascii="Cambria" w:hAnsi="Cambria" w:cs="Cambria Math"/>
+              </w:rPr>
+              <w:t xml:space="preserve">⊕ </w:t>
+            </w:r>
+            <w:r>
+              <w:rPr>
+                <w:rFonts w:ascii="Cambria" w:hAnsi="Cambria" w:cs="Cambria Math"/>
+              </w:rPr>
+              <w:t>(</w:t>
+            </w:r>
+            <w:r>
+              <w:rPr>
+                <w:rFonts w:ascii="Cambria" w:hAnsi="Cambria" w:cs="Cambria Math"/>
+                <w:b/>
+                <w:color w:val="2E74B5" w:themeColor="accent5" w:themeShade="BF"/>
+              </w:rPr>
+              <w:t>3</w:t>
+            </w:r>
+            <w:r>
+              <w:rPr>
+                <w:rFonts w:ascii="Cambria" w:hAnsi="Cambria" w:cs="Cambria Math"/>
+                <w:b/>
+                <w:color w:val="70AD47" w:themeColor="accent6"/>
+              </w:rPr>
+              <w:t xml:space="preserve"> </w:t>
+            </w:r>
+            <w:r>
+              <w:rPr>
+                <w:rFonts w:ascii="Cambria" w:hAnsi="Cambria" w:cs="Cambria Math"/>
+              </w:rPr>
+              <w:t xml:space="preserve">⊕ </w:t>
             </w:r>
             <w:r>
               <w:rPr>
@@ -2553,57 +3126,115 @@
               <w:rPr>
                 <w:rFonts w:ascii="Cambria" w:hAnsi="Cambria" w:cs="Cambria Math"/>
               </w:rPr>
+              <w:t xml:space="preserve"> )</w:t>
+            </w:r>
+            <w:r>
+              <w:rPr>
+                <w:rFonts w:ascii="Cambria" w:hAnsi="Cambria" w:cs="Cambria Math"/>
+              </w:rPr>
+              <w:t>)</w:t>
+            </w:r>
+          </w:p>
+        </w:tc>
+        <w:tc>
+          <w:tcPr>
+            <w:tcW w:w="1035" w:type="dxa"/>
+          </w:tcPr>
+          <w:p>
+            <w:pPr>
+              <w:jc w:val="center"/>
+              <w:rPr>
+                <w:rFonts w:ascii="Cambria" w:hAnsi="Cambria"/>
+              </w:rPr>
+            </w:pPr>
+            <w:r>
+              <w:rPr>
+                <w:rFonts w:ascii="Cambria" w:hAnsi="Cambria"/>
+                <w:b/>
+                <w:color w:val="70AD47" w:themeColor="accent6"/>
+              </w:rPr>
+              <w:t>4</w:t>
+            </w:r>
+            <w:r>
+              <w:rPr>
+                <w:rFonts w:ascii="Cambria" w:hAnsi="Cambria"/>
+              </w:rPr>
+              <w:t xml:space="preserve"> </w:t>
+            </w:r>
+            <w:r>
+              <w:rPr>
+                <w:rFonts w:ascii="Cambria" w:hAnsi="Cambria" w:cs="Cambria Math"/>
+              </w:rPr>
+              <w:t xml:space="preserve">⊕ </w:t>
+            </w:r>
+            <w:r>
+              <w:rPr>
+                <w:rFonts w:ascii="Cambria" w:hAnsi="Cambria" w:cs="Cambria Math"/>
+              </w:rPr>
+              <w:t>(</w:t>
+            </w:r>
+            <w:r>
+              <w:rPr>
+                <w:rFonts w:ascii="Cambria" w:hAnsi="Cambria" w:cs="Cambria Math"/>
+                <w:b/>
+                <w:color w:val="2E74B5" w:themeColor="accent5" w:themeShade="BF"/>
+              </w:rPr>
+              <w:t>3</w:t>
+            </w:r>
+            <w:r>
+              <w:rPr>
+                <w:rFonts w:ascii="Cambria" w:hAnsi="Cambria" w:cs="Cambria Math"/>
+                <w:b/>
+                <w:color w:val="70AD47" w:themeColor="accent6"/>
+              </w:rPr>
+              <w:t xml:space="preserve"> </w:t>
+            </w:r>
+            <w:r>
+              <w:rPr>
+                <w:rFonts w:ascii="Cambria" w:hAnsi="Cambria" w:cs="Cambria Math"/>
+              </w:rPr>
+              <w:t xml:space="preserve">⊕ </w:t>
+            </w:r>
+            <w:r>
+              <w:rPr>
+                <w:rFonts w:ascii="Cambria" w:hAnsi="Cambria" w:cs="Cambria Math"/>
+              </w:rPr>
+              <w:t>(</w:t>
+            </w:r>
+            <w:r>
+              <w:rPr>
+                <w:rFonts w:ascii="Cambria" w:hAnsi="Cambria" w:cs="Cambria Math"/>
+                <w:b/>
+                <w:color w:val="7030A0"/>
+              </w:rPr>
+              <w:t>2</w:t>
+            </w:r>
+            <w:r>
+              <w:rPr>
+                <w:rFonts w:ascii="Cambria" w:hAnsi="Cambria" w:cs="Cambria Math"/>
+                <w:b/>
+                <w:color w:val="70AD47" w:themeColor="accent6"/>
+              </w:rPr>
+              <w:t xml:space="preserve"> </w:t>
+            </w:r>
+            <w:r>
+              <w:rPr>
+                <w:rFonts w:ascii="Cambria" w:hAnsi="Cambria" w:cs="Cambria Math"/>
+              </w:rPr>
+              <w:t xml:space="preserve">⊕ </w:t>
+            </w:r>
+            <w:r>
+              <w:rPr>
+                <w:rFonts w:ascii="Cambria" w:hAnsi="Cambria" w:cs="Cambria Math"/>
+                <w:b/>
+              </w:rPr>
+              <w:t>6</w:t>
+            </w:r>
+            <w:r>
+              <w:rPr>
+                <w:rFonts w:ascii="Cambria" w:hAnsi="Cambria" w:cs="Cambria Math"/>
+              </w:rPr>
               <w:t>))</w:t>
-            </w:r>
-          </w:p>
-        </w:tc>
-        <w:tc>
-          <w:tcPr>
-            <w:tcW w:w="1035" w:type="dxa"/>
-          </w:tcPr>
-          <w:p>
-            <w:pPr>
-              <w:jc w:val="center"/>
-              <w:rPr>
-                <w:rFonts w:ascii="Cambria" w:hAnsi="Cambria"/>
-              </w:rPr>
-            </w:pPr>
-            <w:r>
-              <w:rPr>
-                <w:rFonts w:ascii="Cambria" w:hAnsi="Cambria"/>
-              </w:rPr>
-              <w:t xml:space="preserve">6 </w:t>
-            </w:r>
-            <w:r>
-              <w:rPr>
-                <w:rFonts w:ascii="Cambria" w:hAnsi="Cambria" w:cs="Cambria Math"/>
-              </w:rPr>
-              <w:t>⊕ (5</w:t>
-            </w:r>
-            <w:r>
-              <w:rPr>
-                <w:rFonts w:ascii="Cambria" w:hAnsi="Cambria"/>
-              </w:rPr>
-              <w:t xml:space="preserve"> </w:t>
-            </w:r>
-            <w:r>
-              <w:rPr>
-                <w:rFonts w:ascii="Cambria" w:hAnsi="Cambria" w:cs="Cambria Math"/>
-              </w:rPr>
-              <w:t xml:space="preserve">⊕ (4 ⊕ </w:t>
-            </w:r>
-            <w:r>
-              <w:rPr>
-                <w:rFonts w:ascii="Cambria" w:hAnsi="Cambria" w:cs="Cambria Math"/>
-                <w:b/>
-              </w:rPr>
-              <w:t>6</w:t>
-            </w:r>
-            <w:r>
-              <w:rPr>
-                <w:rFonts w:ascii="Cambria" w:hAnsi="Cambria" w:cs="Cambria Math"/>
-              </w:rPr>
-              <w:t>)</w:t>
             </w:r>
           </w:p>
         </w:tc>
@@ -2621,34 +3252,88 @@
             </w:pPr>
             <w:r>
               <w:rPr>
-                <w:rFonts w:ascii="Cambria" w:hAnsi="Cambria"/>
-                <w:color w:val="FF0000"/>
-              </w:rPr>
-              <w:t>7</w:t>
-            </w:r>
-            <w:r>
-              <w:rPr>
-                <w:rFonts w:ascii="Cambria" w:hAnsi="Cambria"/>
-              </w:rPr>
-              <w:t xml:space="preserve"> </w:t>
-            </w:r>
-            <w:r>
-              <w:rPr>
-                <w:rFonts w:ascii="Cambria" w:hAnsi="Cambria" w:cs="Cambria Math"/>
-              </w:rPr>
-              <w:t>⊕ (6</w:t>
-            </w:r>
-            <w:r>
-              <w:rPr>
-                <w:rFonts w:ascii="Cambria" w:hAnsi="Cambria"/>
-              </w:rPr>
-              <w:t xml:space="preserve"> </w:t>
-            </w:r>
-            <w:r>
-              <w:rPr>
-                <w:rFonts w:ascii="Cambria" w:hAnsi="Cambria" w:cs="Cambria Math"/>
-              </w:rPr>
-              <w:t xml:space="preserve">⊕ (5 ⊕ </w:t>
+                <w:rFonts w:ascii="Cambria" w:hAnsi="Cambria" w:cs="Cambria Math"/>
+                <w:b/>
+                <w:color w:val="2E74B5" w:themeColor="accent5" w:themeShade="BF"/>
+              </w:rPr>
+              <w:t>3</w:t>
+            </w:r>
+            <w:r>
+              <w:rPr>
+                <w:rFonts w:ascii="Cambria" w:hAnsi="Cambria"/>
+              </w:rPr>
+              <w:t xml:space="preserve"> </w:t>
+            </w:r>
+            <w:r>
+              <w:rPr>
+                <w:rFonts w:ascii="Cambria" w:hAnsi="Cambria" w:cs="Cambria Math"/>
+              </w:rPr>
+              <w:t xml:space="preserve">⊕ </w:t>
+            </w:r>
+            <w:r>
+              <w:rPr>
+                <w:rFonts w:ascii="Cambria" w:hAnsi="Cambria" w:cs="Cambria Math"/>
+              </w:rPr>
+              <w:t>(</w:t>
+            </w:r>
+            <w:r>
+              <w:rPr>
+                <w:rFonts w:ascii="Cambria" w:hAnsi="Cambria" w:cs="Cambria Math"/>
+                <w:b/>
+                <w:color w:val="7030A0"/>
+              </w:rPr>
+              <w:t>2</w:t>
+            </w:r>
+            <w:r>
+              <w:rPr>
+                <w:rFonts w:ascii="Cambria" w:hAnsi="Cambria" w:cs="Cambria Math"/>
+              </w:rPr>
+              <w:t xml:space="preserve"> </w:t>
+            </w:r>
+            <w:r>
+              <w:rPr>
+                <w:rFonts w:ascii="Cambria" w:hAnsi="Cambria" w:cs="Cambria Math"/>
+              </w:rPr>
+              <w:t>⊕</w:t>
+            </w:r>
+            <w:r>
+              <w:rPr>
+                <w:rFonts w:ascii="Cambria" w:hAnsi="Cambria" w:cs="Cambria Math"/>
+              </w:rPr>
+              <w:t xml:space="preserve"> </w:t>
+            </w:r>
+            <w:r>
+              <w:rPr>
+                <w:rFonts w:ascii="Cambria" w:hAnsi="Cambria" w:cs="Cambria Math"/>
+              </w:rPr>
+              <w:t>(</w:t>
+            </w:r>
+            <w:r>
+              <w:rPr>
+                <w:rFonts w:ascii="Cambria" w:hAnsi="Cambria" w:cs="Cambria Math"/>
+                <w:b/>
+                <w:color w:val="806000" w:themeColor="accent4" w:themeShade="80"/>
+              </w:rPr>
+              <w:t>1</w:t>
+            </w:r>
+            <w:r>
+              <w:rPr>
+                <w:rFonts w:ascii="Cambria" w:hAnsi="Cambria" w:cs="Cambria Math"/>
+                <w:b/>
+              </w:rPr>
+              <w:t xml:space="preserve"> </w:t>
+            </w:r>
+            <w:r>
+              <w:rPr>
+                <w:rFonts w:ascii="Cambria" w:hAnsi="Cambria" w:cs="Cambria Math"/>
+              </w:rPr>
+              <w:t>⊕</w:t>
+            </w:r>
+            <w:r>
+              <w:rPr>
+                <w:rFonts w:ascii="Cambria" w:hAnsi="Cambria" w:cs="Cambria Math"/>
+              </w:rPr>
+              <w:t xml:space="preserve"> </w:t>
             </w:r>
             <w:r>
               <w:rPr>
@@ -2656,6 +3341,12 @@
                 <w:b/>
               </w:rPr>
               <w:t>5</w:t>
+            </w:r>
+            <w:r>
+              <w:rPr>
+                <w:rFonts w:ascii="Cambria" w:hAnsi="Cambria" w:cs="Cambria Math"/>
+              </w:rPr>
+              <w:t>)</w:t>
             </w:r>
             <w:r>
               <w:rPr>
@@ -2680,21 +3371,54 @@
             <w:r>
               <w:rPr>
                 <w:rFonts w:ascii="Cambria" w:hAnsi="Cambria"/>
-                <w:color w:val="FF0000"/>
-              </w:rPr>
-              <w:t>7</w:t>
-            </w:r>
-            <w:r>
-              <w:rPr>
-                <w:rFonts w:ascii="Cambria" w:hAnsi="Cambria"/>
-              </w:rPr>
-              <w:t xml:space="preserve"> </w:t>
-            </w:r>
-            <w:r>
-              <w:rPr>
-                <w:rFonts w:ascii="Cambria" w:hAnsi="Cambria" w:cs="Cambria Math"/>
-              </w:rPr>
-              <w:t xml:space="preserve">⊕ (6 ⊕ </w:t>
+                <w:b/>
+                <w:color w:val="7030A0"/>
+              </w:rPr>
+              <w:t>2</w:t>
+            </w:r>
+            <w:r>
+              <w:rPr>
+                <w:rFonts w:ascii="Cambria" w:hAnsi="Cambria"/>
+              </w:rPr>
+              <w:t xml:space="preserve"> </w:t>
+            </w:r>
+            <w:r>
+              <w:rPr>
+                <w:rFonts w:ascii="Cambria" w:hAnsi="Cambria" w:cs="Cambria Math"/>
+              </w:rPr>
+              <w:t xml:space="preserve">⊕ </w:t>
+            </w:r>
+            <w:r>
+              <w:rPr>
+                <w:rFonts w:ascii="Cambria" w:hAnsi="Cambria" w:cs="Cambria Math"/>
+              </w:rPr>
+              <w:t>(</w:t>
+            </w:r>
+            <w:r>
+              <w:rPr>
+                <w:rFonts w:ascii="Cambria" w:hAnsi="Cambria" w:cs="Cambria Math"/>
+                <w:b/>
+                <w:color w:val="806000" w:themeColor="accent4" w:themeShade="80"/>
+              </w:rPr>
+              <w:t>1</w:t>
+            </w:r>
+            <w:r>
+              <w:rPr>
+                <w:rFonts w:ascii="Cambria" w:hAnsi="Cambria" w:cs="Cambria Math"/>
+              </w:rPr>
+              <w:t xml:space="preserve"> </w:t>
+            </w:r>
+            <w:r>
+              <w:rPr>
+                <w:rFonts w:ascii="Cambria" w:hAnsi="Cambria" w:cs="Cambria Math"/>
+              </w:rPr>
+              <w:t>⊕</w:t>
+            </w:r>
+            <w:r>
+              <w:rPr>
+                <w:rFonts w:ascii="Cambria" w:hAnsi="Cambria" w:cs="Cambria Math"/>
+              </w:rPr>
+              <w:t xml:space="preserve"> </w:t>
             </w:r>
             <w:r>
               <w:rPr>
@@ -2706,6 +3430,7 @@
             <w:r>
               <w:rPr>
                 <w:rFonts w:ascii="Cambria" w:hAnsi="Cambria" w:cs="Cambria Math"/>
+                <w:b/>
               </w:rPr>
               <w:t>)</w:t>
             </w:r>
@@ -2740,7 +3465,21 @@
               <w:rPr>
                 <w:rFonts w:ascii="Cambria" w:hAnsi="Cambria" w:cs="Cambria Math"/>
               </w:rPr>
-              <w:t xml:space="preserve">⊕ (1 ⊕ </w:t>
+              <w:t>⊕ (</w:t>
+            </w:r>
+            <w:r>
+              <w:rPr>
+                <w:rFonts w:ascii="Cambria" w:hAnsi="Cambria" w:cs="Cambria Math"/>
+                <w:b/>
+                <w:color w:val="806000" w:themeColor="accent4" w:themeShade="80"/>
+              </w:rPr>
+              <w:t>1</w:t>
+            </w:r>
+            <w:r>
+              <w:rPr>
+                <w:rFonts w:ascii="Cambria" w:hAnsi="Cambria" w:cs="Cambria Math"/>
+              </w:rPr>
+              <w:t xml:space="preserve"> ⊕ </w:t>
             </w:r>
             <w:r>
               <w:rPr>
@@ -2771,14 +3510,36 @@
             <w:r>
               <w:rPr>
                 <w:rFonts w:ascii="Cambria" w:hAnsi="Cambria"/>
-              </w:rPr>
-              <w:t xml:space="preserve">4 </w:t>
-            </w:r>
-            <w:r>
-              <w:rPr>
-                <w:rFonts w:ascii="Cambria" w:hAnsi="Cambria" w:cs="Cambria Math"/>
-              </w:rPr>
-              <w:t xml:space="preserve">⊕ (3 ⊕ </w:t>
+                <w:color w:val="FF0000"/>
+              </w:rPr>
+              <w:t>7</w:t>
+            </w:r>
+            <w:r>
+              <w:rPr>
+                <w:rFonts w:ascii="Cambria" w:hAnsi="Cambria"/>
+              </w:rPr>
+              <w:t xml:space="preserve"> </w:t>
+            </w:r>
+            <w:r>
+              <w:rPr>
+                <w:rFonts w:ascii="Cambria" w:hAnsi="Cambria" w:cs="Cambria Math"/>
+              </w:rPr>
+              <w:t>⊕ (</w:t>
+            </w:r>
+            <w:bookmarkStart w:id="0" w:name="_GoBack"/>
+            <w:bookmarkEnd w:id="0"/>
+            <w:r>
+              <w:rPr>
+                <w:rFonts w:ascii="Cambria" w:hAnsi="Cambria" w:cs="Cambria Math"/>
+                <w:color w:val="ED7D31" w:themeColor="accent2"/>
+              </w:rPr>
+              <w:t>6</w:t>
+            </w:r>
+            <w:r>
+              <w:rPr>
+                <w:rFonts w:ascii="Cambria" w:hAnsi="Cambria" w:cs="Cambria Math"/>
+              </w:rPr>
+              <w:t xml:space="preserve"> ⊕ </w:t>
             </w:r>
             <w:r>
               <w:rPr>
@@ -2809,26 +3570,54 @@
             <w:r>
               <w:rPr>
                 <w:rFonts w:ascii="Cambria" w:hAnsi="Cambria"/>
-              </w:rPr>
-              <w:t xml:space="preserve">3 </w:t>
-            </w:r>
-            <w:r>
-              <w:rPr>
-                <w:rFonts w:ascii="Cambria" w:hAnsi="Cambria" w:cs="Cambria Math"/>
-              </w:rPr>
-              <w:t>⊕ (2</w:t>
-            </w:r>
-            <w:r>
-              <w:rPr>
-                <w:rFonts w:ascii="Cambria" w:hAnsi="Cambria"/>
-              </w:rPr>
-              <w:t xml:space="preserve"> </w:t>
-            </w:r>
-            <w:r>
-              <w:rPr>
-                <w:rFonts w:ascii="Cambria" w:hAnsi="Cambria" w:cs="Cambria Math"/>
-              </w:rPr>
-              <w:t xml:space="preserve">⊕ (1 ⊕ </w:t>
+                <w:color w:val="FF0000"/>
+              </w:rPr>
+              <w:t>7</w:t>
+            </w:r>
+            <w:r>
+              <w:rPr>
+                <w:rFonts w:ascii="Cambria" w:hAnsi="Cambria"/>
+              </w:rPr>
+              <w:t xml:space="preserve"> </w:t>
+            </w:r>
+            <w:r>
+              <w:rPr>
+                <w:rFonts w:ascii="Cambria" w:hAnsi="Cambria" w:cs="Cambria Math"/>
+              </w:rPr>
+              <w:t>⊕ (</w:t>
+            </w:r>
+            <w:r>
+              <w:rPr>
+                <w:rFonts w:ascii="Cambria" w:hAnsi="Cambria" w:cs="Cambria Math"/>
+                <w:color w:val="ED7D31" w:themeColor="accent2"/>
+              </w:rPr>
+              <w:t>6</w:t>
+            </w:r>
+            <w:r>
+              <w:rPr>
+                <w:rFonts w:ascii="Cambria" w:hAnsi="Cambria"/>
+              </w:rPr>
+              <w:t xml:space="preserve"> </w:t>
+            </w:r>
+            <w:r>
+              <w:rPr>
+                <w:rFonts w:ascii="Cambria" w:hAnsi="Cambria" w:cs="Cambria Math"/>
+              </w:rPr>
+              <w:t>⊕ (</w:t>
+            </w:r>
+            <w:r>
+              <w:rPr>
+                <w:rFonts w:ascii="Cambria" w:hAnsi="Cambria" w:cs="Cambria Math"/>
+                <w:b/>
+                <w:color w:val="FFFF00"/>
+              </w:rPr>
+              <w:t>5</w:t>
+            </w:r>
+            <w:r>
+              <w:rPr>
+                <w:rFonts w:ascii="Cambria" w:hAnsi="Cambria" w:cs="Cambria Math"/>
+              </w:rPr>
+              <w:t xml:space="preserve"> ⊕ </w:t>
             </w:r>
             <w:r>
               <w:rPr>
@@ -2879,27 +3668,73 @@
             </w:pPr>
             <w:r>
               <w:rPr>
-                <w:rFonts w:ascii="Cambria" w:hAnsi="Cambria"/>
-              </w:rPr>
-              <w:t xml:space="preserve">4 </w:t>
-            </w:r>
-            <w:r>
-              <w:rPr>
-                <w:rFonts w:ascii="Cambria" w:hAnsi="Cambria" w:cs="Cambria Math"/>
-              </w:rPr>
-              <w:t>⊕ (3</w:t>
-            </w:r>
-            <w:r>
-              <w:rPr>
-                <w:rFonts w:ascii="Cambria" w:hAnsi="Cambria"/>
-              </w:rPr>
-              <w:t xml:space="preserve"> </w:t>
-            </w:r>
-            <w:r>
-              <w:rPr>
-                <w:rFonts w:ascii="Cambria" w:hAnsi="Cambria" w:cs="Cambria Math"/>
-              </w:rPr>
-              <w:t xml:space="preserve">⊕ (2 ⊕ </w:t>
+                <w:rFonts w:ascii="Cambria" w:hAnsi="Cambria" w:cs="Cambria Math"/>
+                <w:b/>
+                <w:color w:val="FFFF00"/>
+              </w:rPr>
+              <w:t>5</w:t>
+            </w:r>
+            <w:r>
+              <w:rPr>
+                <w:rFonts w:ascii="Cambria" w:hAnsi="Cambria" w:cs="Cambria Math"/>
+              </w:rPr>
+              <w:t xml:space="preserve"> ⊕ </w:t>
+            </w:r>
+            <w:r>
+              <w:rPr>
+                <w:rFonts w:ascii="Cambria" w:hAnsi="Cambria" w:cs="Cambria Math"/>
+              </w:rPr>
+              <w:t>(</w:t>
+            </w:r>
+            <w:r>
+              <w:rPr>
+                <w:rFonts w:ascii="Cambria" w:hAnsi="Cambria" w:cs="Cambria Math"/>
+                <w:b/>
+                <w:color w:val="70AD47" w:themeColor="accent6"/>
+              </w:rPr>
+              <w:t>4</w:t>
+            </w:r>
+            <w:r>
+              <w:rPr>
+                <w:rFonts w:ascii="Cambria" w:hAnsi="Cambria" w:cs="Cambria Math"/>
+                <w:b/>
+                <w:color w:val="70AD47" w:themeColor="accent6"/>
+              </w:rPr>
+              <w:t xml:space="preserve"> </w:t>
+            </w:r>
+            <w:r>
+              <w:rPr>
+                <w:rFonts w:ascii="Cambria" w:hAnsi="Cambria" w:cs="Cambria Math"/>
+              </w:rPr>
+              <w:t xml:space="preserve">⊕ </w:t>
+            </w:r>
+            <w:r>
+              <w:rPr>
+                <w:rFonts w:ascii="Cambria" w:hAnsi="Cambria" w:cs="Cambria Math"/>
+              </w:rPr>
+              <w:t>(</w:t>
+            </w:r>
+            <w:r>
+              <w:rPr>
+                <w:rFonts w:ascii="Cambria" w:hAnsi="Cambria" w:cs="Cambria Math"/>
+                <w:b/>
+                <w:color w:val="2E74B5" w:themeColor="accent5" w:themeShade="BF"/>
+              </w:rPr>
+              <w:t>3</w:t>
+            </w:r>
+            <w:r>
+              <w:rPr>
+                <w:rFonts w:ascii="Cambria" w:hAnsi="Cambria" w:cs="Cambria Math"/>
+                <w:b/>
+                <w:color w:val="70AD47" w:themeColor="accent6"/>
+              </w:rPr>
+              <w:t xml:space="preserve"> </w:t>
+            </w:r>
+            <w:r>
+              <w:rPr>
+                <w:rFonts w:ascii="Cambria" w:hAnsi="Cambria" w:cs="Cambria Math"/>
+              </w:rPr>
+              <w:t xml:space="preserve">⊕ </w:t>
             </w:r>
             <w:r>
               <w:rPr>
@@ -2912,6 +3747,114 @@
               <w:rPr>
                 <w:rFonts w:ascii="Cambria" w:hAnsi="Cambria" w:cs="Cambria Math"/>
               </w:rPr>
+              <w:t xml:space="preserve"> )</w:t>
+            </w:r>
+            <w:r>
+              <w:rPr>
+                <w:rFonts w:ascii="Cambria" w:hAnsi="Cambria" w:cs="Cambria Math"/>
+              </w:rPr>
+              <w:t>)</w:t>
+            </w:r>
+          </w:p>
+        </w:tc>
+        <w:tc>
+          <w:tcPr>
+            <w:tcW w:w="1035" w:type="dxa"/>
+          </w:tcPr>
+          <w:p>
+            <w:pPr>
+              <w:jc w:val="center"/>
+              <w:rPr>
+                <w:rFonts w:ascii="Cambria" w:hAnsi="Cambria"/>
+              </w:rPr>
+            </w:pPr>
+            <w:r>
+              <w:rPr>
+                <w:rFonts w:ascii="Cambria" w:hAnsi="Cambria"/>
+                <w:b/>
+                <w:color w:val="70AD47" w:themeColor="accent6"/>
+              </w:rPr>
+              <w:t>4</w:t>
+            </w:r>
+            <w:r>
+              <w:rPr>
+                <w:rFonts w:ascii="Cambria" w:hAnsi="Cambria"/>
+              </w:rPr>
+              <w:t xml:space="preserve"> </w:t>
+            </w:r>
+            <w:r>
+              <w:rPr>
+                <w:rFonts w:ascii="Cambria" w:hAnsi="Cambria" w:cs="Cambria Math"/>
+              </w:rPr>
+              <w:t xml:space="preserve">⊕ </w:t>
+            </w:r>
+            <w:r>
+              <w:rPr>
+                <w:rFonts w:ascii="Cambria" w:hAnsi="Cambria" w:cs="Cambria Math"/>
+              </w:rPr>
+              <w:t>(</w:t>
+            </w:r>
+            <w:r>
+              <w:rPr>
+                <w:rFonts w:ascii="Cambria" w:hAnsi="Cambria" w:cs="Cambria Math"/>
+                <w:b/>
+                <w:color w:val="2E74B5" w:themeColor="accent5" w:themeShade="BF"/>
+              </w:rPr>
+              <w:t>3</w:t>
+            </w:r>
+            <w:r>
+              <w:rPr>
+                <w:rFonts w:ascii="Cambria" w:hAnsi="Cambria" w:cs="Cambria Math"/>
+                <w:b/>
+                <w:color w:val="70AD47" w:themeColor="accent6"/>
+              </w:rPr>
+              <w:t xml:space="preserve"> </w:t>
+            </w:r>
+            <w:r>
+              <w:rPr>
+                <w:rFonts w:ascii="Cambria" w:hAnsi="Cambria" w:cs="Cambria Math"/>
+              </w:rPr>
+              <w:t xml:space="preserve">⊕ </w:t>
+            </w:r>
+            <w:r>
+              <w:rPr>
+                <w:rFonts w:ascii="Cambria" w:hAnsi="Cambria" w:cs="Cambria Math"/>
+              </w:rPr>
+              <w:t>(</w:t>
+            </w:r>
+            <w:r>
+              <w:rPr>
+                <w:rFonts w:ascii="Cambria" w:hAnsi="Cambria" w:cs="Cambria Math"/>
+                <w:b/>
+                <w:color w:val="7030A0"/>
+              </w:rPr>
+              <w:t>2</w:t>
+            </w:r>
+            <w:r>
+              <w:rPr>
+                <w:rFonts w:ascii="Cambria" w:hAnsi="Cambria" w:cs="Cambria Math"/>
+                <w:b/>
+                <w:color w:val="70AD47" w:themeColor="accent6"/>
+              </w:rPr>
+              <w:t xml:space="preserve"> </w:t>
+            </w:r>
+            <w:r>
+              <w:rPr>
+                <w:rFonts w:ascii="Cambria" w:hAnsi="Cambria" w:cs="Cambria Math"/>
+              </w:rPr>
+              <w:t xml:space="preserve">⊕ </w:t>
+            </w:r>
+            <w:r>
+              <w:rPr>
+                <w:rFonts w:ascii="Cambria" w:hAnsi="Cambria" w:cs="Cambria Math"/>
+                <w:b/>
+              </w:rPr>
+              <w:t>6</w:t>
+            </w:r>
+            <w:r>
+              <w:rPr>
+                <w:rFonts w:ascii="Cambria" w:hAnsi="Cambria" w:cs="Cambria Math"/>
+              </w:rPr>
               <w:t>))</w:t>
             </w:r>
           </w:p>
@@ -2929,77 +3872,82 @@
             </w:pPr>
             <w:r>
               <w:rPr>
-                <w:rFonts w:ascii="Cambria" w:hAnsi="Cambria"/>
-              </w:rPr>
-              <w:t xml:space="preserve">4 </w:t>
-            </w:r>
-            <w:r>
-              <w:rPr>
-                <w:rFonts w:ascii="Cambria" w:hAnsi="Cambria" w:cs="Cambria Math"/>
-              </w:rPr>
-              <w:t>⊕ (3</w:t>
-            </w:r>
-            <w:r>
-              <w:rPr>
-                <w:rFonts w:ascii="Cambria" w:hAnsi="Cambria"/>
-              </w:rPr>
-              <w:t xml:space="preserve"> </w:t>
-            </w:r>
-            <w:r>
-              <w:rPr>
-                <w:rFonts w:ascii="Cambria" w:hAnsi="Cambria" w:cs="Cambria Math"/>
-              </w:rPr>
-              <w:t xml:space="preserve">⊕ (2 ⊕ </w:t>
-            </w:r>
-            <w:r>
-              <w:rPr>
-                <w:rFonts w:ascii="Cambria" w:hAnsi="Cambria" w:cs="Cambria Math"/>
-                <w:b/>
-              </w:rPr>
-              <w:t>6</w:t>
-            </w:r>
-            <w:r>
-              <w:rPr>
-                <w:rFonts w:ascii="Cambria" w:hAnsi="Cambria" w:cs="Cambria Math"/>
-              </w:rPr>
-              <w:t>))</w:t>
-            </w:r>
-          </w:p>
-        </w:tc>
-        <w:tc>
-          <w:tcPr>
-            <w:tcW w:w="1035" w:type="dxa"/>
-          </w:tcPr>
-          <w:p>
-            <w:pPr>
-              <w:jc w:val="center"/>
-              <w:rPr>
-                <w:rFonts w:ascii="Cambria" w:hAnsi="Cambria"/>
-              </w:rPr>
-            </w:pPr>
-            <w:r>
-              <w:rPr>
-                <w:rFonts w:ascii="Cambria" w:hAnsi="Cambria"/>
-              </w:rPr>
-              <w:t xml:space="preserve">6 </w:t>
-            </w:r>
-            <w:r>
-              <w:rPr>
-                <w:rFonts w:ascii="Cambria" w:hAnsi="Cambria" w:cs="Cambria Math"/>
-              </w:rPr>
-              <w:t>⊕ (5</w:t>
-            </w:r>
-            <w:r>
-              <w:rPr>
-                <w:rFonts w:ascii="Cambria" w:hAnsi="Cambria"/>
-              </w:rPr>
-              <w:t xml:space="preserve"> </w:t>
-            </w:r>
-            <w:r>
-              <w:rPr>
-                <w:rFonts w:ascii="Cambria" w:hAnsi="Cambria" w:cs="Cambria Math"/>
-              </w:rPr>
-              <w:t xml:space="preserve">⊕ (4 ⊕ </w:t>
+                <w:rFonts w:ascii="Cambria" w:hAnsi="Cambria" w:cs="Cambria Math"/>
+                <w:b/>
+                <w:color w:val="2E74B5" w:themeColor="accent5" w:themeShade="BF"/>
+              </w:rPr>
+              <w:t>3</w:t>
+            </w:r>
+            <w:r>
+              <w:rPr>
+                <w:rFonts w:ascii="Cambria" w:hAnsi="Cambria"/>
+              </w:rPr>
+              <w:t xml:space="preserve"> </w:t>
+            </w:r>
+            <w:r>
+              <w:rPr>
+                <w:rFonts w:ascii="Cambria" w:hAnsi="Cambria" w:cs="Cambria Math"/>
+              </w:rPr>
+              <w:t xml:space="preserve">⊕ </w:t>
+            </w:r>
+            <w:r>
+              <w:rPr>
+                <w:rFonts w:ascii="Cambria" w:hAnsi="Cambria" w:cs="Cambria Math"/>
+              </w:rPr>
+              <w:t>(</w:t>
+            </w:r>
+            <w:r>
+              <w:rPr>
+                <w:rFonts w:ascii="Cambria" w:hAnsi="Cambria" w:cs="Cambria Math"/>
+                <w:b/>
+                <w:color w:val="7030A0"/>
+              </w:rPr>
+              <w:t>2</w:t>
+            </w:r>
+            <w:r>
+              <w:rPr>
+                <w:rFonts w:ascii="Cambria" w:hAnsi="Cambria" w:cs="Cambria Math"/>
+              </w:rPr>
+              <w:t xml:space="preserve"> </w:t>
+            </w:r>
+            <w:r>
+              <w:rPr>
+                <w:rFonts w:ascii="Cambria" w:hAnsi="Cambria" w:cs="Cambria Math"/>
+              </w:rPr>
+              <w:t>⊕</w:t>
+            </w:r>
+            <w:r>
+              <w:rPr>
+                <w:rFonts w:ascii="Cambria" w:hAnsi="Cambria" w:cs="Cambria Math"/>
+              </w:rPr>
+              <w:t xml:space="preserve"> (</w:t>
+            </w:r>
+            <w:r>
+              <w:rPr>
+                <w:rFonts w:ascii="Cambria" w:hAnsi="Cambria" w:cs="Cambria Math"/>
+                <w:b/>
+                <w:color w:val="806000" w:themeColor="accent4" w:themeShade="80"/>
+              </w:rPr>
+              <w:t>1</w:t>
+            </w:r>
+            <w:r>
+              <w:rPr>
+                <w:rFonts w:ascii="Cambria" w:hAnsi="Cambria" w:cs="Cambria Math"/>
+                <w:b/>
+              </w:rPr>
+              <w:t xml:space="preserve"> </w:t>
+            </w:r>
+            <w:r>
+              <w:rPr>
+                <w:rFonts w:ascii="Cambria" w:hAnsi="Cambria" w:cs="Cambria Math"/>
+              </w:rPr>
+              <w:t>⊕</w:t>
+            </w:r>
+            <w:r>
+              <w:rPr>
+                <w:rFonts w:ascii="Cambria" w:hAnsi="Cambria" w:cs="Cambria Math"/>
+              </w:rPr>
+              <w:t xml:space="preserve"> </w:t>
             </w:r>
             <w:r>
               <w:rPr>
@@ -3007,6 +3955,12 @@
                 <w:b/>
               </w:rPr>
               <w:t>5</w:t>
+            </w:r>
+            <w:r>
+              <w:rPr>
+                <w:rFonts w:ascii="Cambria" w:hAnsi="Cambria" w:cs="Cambria Math"/>
+              </w:rPr>
+              <w:t>)</w:t>
             </w:r>
             <w:r>
               <w:rPr>
@@ -3031,33 +3985,87 @@
             <w:r>
               <w:rPr>
                 <w:rFonts w:ascii="Cambria" w:hAnsi="Cambria"/>
-                <w:color w:val="FF0000"/>
-              </w:rPr>
-              <w:t>7</w:t>
-            </w:r>
-            <w:r>
-              <w:rPr>
-                <w:rFonts w:ascii="Cambria" w:hAnsi="Cambria"/>
-              </w:rPr>
-              <w:t xml:space="preserve"> </w:t>
-            </w:r>
-            <w:r>
-              <w:rPr>
-                <w:rFonts w:ascii="Cambria" w:hAnsi="Cambria" w:cs="Cambria Math"/>
-              </w:rPr>
-              <w:t>⊕ (6</w:t>
-            </w:r>
-            <w:r>
-              <w:rPr>
-                <w:rFonts w:ascii="Cambria" w:hAnsi="Cambria"/>
-              </w:rPr>
-              <w:t xml:space="preserve"> </w:t>
-            </w:r>
-            <w:r>
-              <w:rPr>
-                <w:rFonts w:ascii="Cambria" w:hAnsi="Cambria" w:cs="Cambria Math"/>
-              </w:rPr>
-              <w:t xml:space="preserve">⊕ (5 ⊕ </w:t>
+                <w:b/>
+                <w:color w:val="7030A0"/>
+              </w:rPr>
+              <w:t>2</w:t>
+            </w:r>
+            <w:r>
+              <w:rPr>
+                <w:rFonts w:ascii="Cambria" w:hAnsi="Cambria"/>
+              </w:rPr>
+              <w:t xml:space="preserve"> </w:t>
+            </w:r>
+            <w:r>
+              <w:rPr>
+                <w:rFonts w:ascii="Cambria" w:hAnsi="Cambria" w:cs="Cambria Math"/>
+              </w:rPr>
+              <w:t xml:space="preserve">⊕ </w:t>
+            </w:r>
+            <w:r>
+              <w:rPr>
+                <w:rFonts w:ascii="Cambria" w:hAnsi="Cambria" w:cs="Cambria Math"/>
+              </w:rPr>
+              <w:t>(</w:t>
+            </w:r>
+            <w:r>
+              <w:rPr>
+                <w:rFonts w:ascii="Cambria" w:hAnsi="Cambria" w:cs="Cambria Math"/>
+                <w:b/>
+                <w:color w:val="806000" w:themeColor="accent4" w:themeShade="80"/>
+              </w:rPr>
+              <w:t>1</w:t>
+            </w:r>
+            <w:r>
+              <w:rPr>
+                <w:rFonts w:ascii="Cambria" w:hAnsi="Cambria" w:cs="Cambria Math"/>
+              </w:rPr>
+              <w:t xml:space="preserve"> </w:t>
+            </w:r>
+            <w:r>
+              <w:rPr>
+                <w:rFonts w:ascii="Cambria" w:hAnsi="Cambria" w:cs="Cambria Math"/>
+              </w:rPr>
+              <w:t>⊕</w:t>
+            </w:r>
+            <w:r>
+              <w:rPr>
+                <w:rFonts w:ascii="Cambria" w:hAnsi="Cambria" w:cs="Cambria Math"/>
+              </w:rPr>
+              <w:t xml:space="preserve"> </w:t>
+            </w:r>
+            <w:r>
+              <w:rPr>
+                <w:rFonts w:ascii="Cambria" w:hAnsi="Cambria" w:cs="Cambria Math"/>
+              </w:rPr>
+              <w:t>(</w:t>
+            </w:r>
+            <w:r>
+              <w:rPr>
+                <w:rFonts w:ascii="Cambria" w:hAnsi="Cambria" w:cs="Cambria Math"/>
+                <w:b/>
+                <w:color w:val="666699"/>
+              </w:rPr>
+              <w:t>0</w:t>
+            </w:r>
+            <w:r>
+              <w:rPr>
+                <w:rFonts w:ascii="Cambria" w:hAnsi="Cambria" w:cs="Cambria Math"/>
+                <w:b/>
+              </w:rPr>
+              <w:t xml:space="preserve"> </w:t>
+            </w:r>
+            <w:r>
+              <w:rPr>
+                <w:rFonts w:ascii="Cambria" w:hAnsi="Cambria" w:cs="Cambria Math"/>
+              </w:rPr>
+              <w:t>⊕</w:t>
+            </w:r>
+            <w:r>
+              <w:rPr>
+                <w:rFonts w:ascii="Cambria" w:hAnsi="Cambria" w:cs="Cambria Math"/>
+              </w:rPr>
+              <w:t xml:space="preserve"> </w:t>
             </w:r>
             <w:r>
               <w:rPr>
@@ -3070,7 +4078,7 @@
               <w:rPr>
                 <w:rFonts w:ascii="Cambria" w:hAnsi="Cambria" w:cs="Cambria Math"/>
               </w:rPr>
-              <w:t>)</w:t>
+              <w:t>))</w:t>
             </w:r>
           </w:p>
         </w:tc>
@@ -3103,7 +4111,48 @@
               <w:rPr>
                 <w:rFonts w:ascii="Cambria" w:hAnsi="Cambria" w:cs="Cambria Math"/>
               </w:rPr>
-              <w:t xml:space="preserve">⊕ (6 ⊕ (0 ⊕ </w:t>
+              <w:t>⊕ (</w:t>
+            </w:r>
+            <w:r>
+              <w:rPr>
+                <w:rFonts w:ascii="Cambria" w:hAnsi="Cambria" w:cs="Cambria Math"/>
+                <w:b/>
+                <w:color w:val="806000" w:themeColor="accent4" w:themeShade="80"/>
+              </w:rPr>
+              <w:t>1</w:t>
+            </w:r>
+            <w:r>
+              <w:rPr>
+                <w:rFonts w:ascii="Cambria" w:hAnsi="Cambria" w:cs="Cambria Math"/>
+              </w:rPr>
+              <w:t xml:space="preserve"> ⊕ </w:t>
+            </w:r>
+            <w:r>
+              <w:rPr>
+                <w:rFonts w:ascii="Cambria" w:hAnsi="Cambria" w:cs="Cambria Math"/>
+              </w:rPr>
+              <w:t>(</w:t>
+            </w:r>
+            <w:r>
+              <w:rPr>
+                <w:rFonts w:ascii="Cambria" w:hAnsi="Cambria" w:cs="Cambria Math"/>
+                <w:b/>
+                <w:color w:val="666699"/>
+              </w:rPr>
+              <w:t>0</w:t>
+            </w:r>
+            <w:r>
+              <w:rPr>
+                <w:rFonts w:ascii="Cambria" w:hAnsi="Cambria" w:cs="Cambria Math"/>
+                <w:b/>
+              </w:rPr>
+              <w:t xml:space="preserve"> </w:t>
+            </w:r>
+            <w:r>
+              <w:rPr>
+                <w:rFonts w:ascii="Cambria" w:hAnsi="Cambria" w:cs="Cambria Math"/>
+              </w:rPr>
+              <w:t xml:space="preserve">⊕ </w:t>
             </w:r>
             <w:r>
               <w:rPr>
@@ -3149,19 +4198,46 @@
               <w:rPr>
                 <w:rFonts w:ascii="Cambria" w:hAnsi="Cambria" w:cs="Cambria Math"/>
               </w:rPr>
-              <w:t>⊕ (3</w:t>
-            </w:r>
-            <w:r>
-              <w:rPr>
-                <w:rFonts w:ascii="Cambria" w:hAnsi="Cambria"/>
-              </w:rPr>
-              <w:t xml:space="preserve"> </w:t>
-            </w:r>
-            <w:r>
-              <w:rPr>
-                <w:rFonts w:ascii="Cambria" w:hAnsi="Cambria" w:cs="Cambria Math"/>
-              </w:rPr>
-              <w:t xml:space="preserve">⊕ (2 ⊕ </w:t>
+              <w:t>⊕ (</w:t>
+            </w:r>
+            <w:r>
+              <w:rPr>
+                <w:rFonts w:ascii="Cambria" w:hAnsi="Cambria" w:cs="Cambria Math"/>
+                <w:color w:val="ED7D31" w:themeColor="accent2"/>
+              </w:rPr>
+              <w:t>6</w:t>
+            </w:r>
+            <w:r>
+              <w:rPr>
+                <w:rFonts w:ascii="Cambria" w:hAnsi="Cambria" w:cs="Cambria Math"/>
+              </w:rPr>
+              <w:t xml:space="preserve"> ⊕ </w:t>
+            </w:r>
+            <w:r>
+              <w:rPr>
+                <w:rFonts w:ascii="Cambria" w:hAnsi="Cambria" w:cs="Cambria Math"/>
+              </w:rPr>
+              <w:t>(</w:t>
+            </w:r>
+            <w:r>
+              <w:rPr>
+                <w:rFonts w:ascii="Cambria" w:hAnsi="Cambria" w:cs="Cambria Math"/>
+                <w:b/>
+                <w:color w:val="666699"/>
+              </w:rPr>
+              <w:t>0</w:t>
+            </w:r>
+            <w:r>
+              <w:rPr>
+                <w:rFonts w:ascii="Cambria" w:hAnsi="Cambria" w:cs="Cambria Math"/>
+              </w:rPr>
+              <w:t xml:space="preserve"> </w:t>
+            </w:r>
+            <w:r>
+              <w:rPr>
+                <w:rFonts w:ascii="Cambria" w:hAnsi="Cambria" w:cs="Cambria Math"/>
+              </w:rPr>
+              <w:t xml:space="preserve">⊕ </w:t>
             </w:r>
             <w:r>
               <w:rPr>
@@ -3174,6 +4250,90 @@
               <w:rPr>
                 <w:rFonts w:ascii="Cambria" w:hAnsi="Cambria" w:cs="Cambria Math"/>
               </w:rPr>
+              <w:t>)</w:t>
+            </w:r>
+            <w:r>
+              <w:rPr>
+                <w:rFonts w:ascii="Cambria" w:hAnsi="Cambria" w:cs="Cambria Math"/>
+              </w:rPr>
+              <w:t>)</w:t>
+            </w:r>
+          </w:p>
+        </w:tc>
+        <w:tc>
+          <w:tcPr>
+            <w:tcW w:w="1035" w:type="dxa"/>
+          </w:tcPr>
+          <w:p>
+            <w:pPr>
+              <w:jc w:val="center"/>
+              <w:rPr>
+                <w:rFonts w:ascii="Cambria" w:hAnsi="Cambria"/>
+              </w:rPr>
+            </w:pPr>
+            <w:r>
+              <w:rPr>
+                <w:rFonts w:ascii="Cambria" w:hAnsi="Cambria"/>
+                <w:color w:val="FF0000"/>
+              </w:rPr>
+              <w:t>7</w:t>
+            </w:r>
+            <w:r>
+              <w:rPr>
+                <w:rFonts w:ascii="Cambria" w:hAnsi="Cambria"/>
+              </w:rPr>
+              <w:t xml:space="preserve"> </w:t>
+            </w:r>
+            <w:r>
+              <w:rPr>
+                <w:rFonts w:ascii="Cambria" w:hAnsi="Cambria" w:cs="Cambria Math"/>
+              </w:rPr>
+              <w:t>⊕ (</w:t>
+            </w:r>
+            <w:r>
+              <w:rPr>
+                <w:rFonts w:ascii="Cambria" w:hAnsi="Cambria" w:cs="Cambria Math"/>
+                <w:color w:val="ED7D31" w:themeColor="accent2"/>
+              </w:rPr>
+              <w:t>6</w:t>
+            </w:r>
+            <w:r>
+              <w:rPr>
+                <w:rFonts w:ascii="Cambria" w:hAnsi="Cambria"/>
+              </w:rPr>
+              <w:t xml:space="preserve"> </w:t>
+            </w:r>
+            <w:r>
+              <w:rPr>
+                <w:rFonts w:ascii="Cambria" w:hAnsi="Cambria" w:cs="Cambria Math"/>
+              </w:rPr>
+              <w:t>⊕ (</w:t>
+            </w:r>
+            <w:r>
+              <w:rPr>
+                <w:rFonts w:ascii="Cambria" w:hAnsi="Cambria" w:cs="Cambria Math"/>
+                <w:b/>
+                <w:color w:val="FFFF00"/>
+              </w:rPr>
+              <w:t>5</w:t>
+            </w:r>
+            <w:r>
+              <w:rPr>
+                <w:rFonts w:ascii="Cambria" w:hAnsi="Cambria" w:cs="Cambria Math"/>
+              </w:rPr>
+              <w:t xml:space="preserve"> ⊕ </w:t>
+            </w:r>
+            <w:r>
+              <w:rPr>
+                <w:rFonts w:ascii="Cambria" w:hAnsi="Cambria" w:cs="Cambria Math"/>
+                <w:b/>
+              </w:rPr>
+              <w:t>1</w:t>
+            </w:r>
+            <w:r>
+              <w:rPr>
+                <w:rFonts w:ascii="Cambria" w:hAnsi="Cambria" w:cs="Cambria Math"/>
+              </w:rPr>
               <w:t>))</w:t>
             </w:r>
           </w:p>
@@ -3191,84 +4351,63 @@
             </w:pPr>
             <w:r>
               <w:rPr>
-                <w:rFonts w:ascii="Cambria" w:hAnsi="Cambria"/>
-              </w:rPr>
-              <w:t xml:space="preserve">2 </w:t>
-            </w:r>
-            <w:r>
-              <w:rPr>
-                <w:rFonts w:ascii="Cambria" w:hAnsi="Cambria" w:cs="Cambria Math"/>
-              </w:rPr>
-              <w:t>⊕ (1</w:t>
-            </w:r>
-            <w:r>
-              <w:rPr>
-                <w:rFonts w:ascii="Cambria" w:hAnsi="Cambria"/>
-              </w:rPr>
-              <w:t xml:space="preserve"> </w:t>
-            </w:r>
-            <w:r>
-              <w:rPr>
-                <w:rFonts w:ascii="Cambria" w:hAnsi="Cambria" w:cs="Cambria Math"/>
-              </w:rPr>
-              <w:t xml:space="preserve">⊕ (0 ⊕ </w:t>
-            </w:r>
-            <w:r>
-              <w:rPr>
-                <w:rFonts w:ascii="Cambria" w:hAnsi="Cambria" w:cs="Cambria Math"/>
-                <w:b/>
-              </w:rPr>
-              <w:t>1</w:t>
+                <w:rFonts w:ascii="Cambria" w:hAnsi="Cambria" w:cs="Cambria Math"/>
+                <w:color w:val="ED7D31" w:themeColor="accent2"/>
+              </w:rPr>
+              <w:t>6</w:t>
+            </w:r>
+            <w:r>
+              <w:rPr>
+                <w:rFonts w:ascii="Cambria" w:hAnsi="Cambria"/>
+              </w:rPr>
+              <w:t xml:space="preserve"> </w:t>
+            </w:r>
+            <w:r>
+              <w:rPr>
+                <w:rFonts w:ascii="Cambria" w:hAnsi="Cambria" w:cs="Cambria Math"/>
+              </w:rPr>
+              <w:t>⊕ (</w:t>
+            </w:r>
+            <w:r>
+              <w:rPr>
+                <w:rFonts w:ascii="Cambria" w:hAnsi="Cambria" w:cs="Cambria Math"/>
+                <w:b/>
+                <w:color w:val="FFFF00"/>
+              </w:rPr>
+              <w:t>5</w:t>
+            </w:r>
+            <w:r>
+              <w:rPr>
+                <w:rFonts w:ascii="Cambria" w:hAnsi="Cambria" w:cs="Cambria Math"/>
+              </w:rPr>
+              <w:t xml:space="preserve"> ⊕ (</w:t>
+            </w:r>
+            <w:r>
+              <w:rPr>
+                <w:rFonts w:ascii="Cambria" w:hAnsi="Cambria" w:cs="Cambria Math"/>
+                <w:b/>
+                <w:color w:val="70AD47" w:themeColor="accent6"/>
+              </w:rPr>
+              <w:t>4</w:t>
+            </w:r>
+            <w:r>
+              <w:rPr>
+                <w:rFonts w:ascii="Cambria" w:hAnsi="Cambria" w:cs="Cambria Math"/>
+              </w:rPr>
+              <w:t xml:space="preserve"> ⊕ </w:t>
+            </w:r>
+            <w:r>
+              <w:rPr>
+                <w:rFonts w:ascii="Cambria" w:hAnsi="Cambria" w:cs="Cambria Math"/>
+                <w:b/>
+              </w:rPr>
+              <w:t>0</w:t>
             </w:r>
             <w:r>
               <w:rPr>
                 <w:rFonts w:ascii="Cambria" w:hAnsi="Cambria" w:cs="Cambria Math"/>
               </w:rPr>
               <w:t>))</w:t>
-            </w:r>
-          </w:p>
-        </w:tc>
-        <w:tc>
-          <w:tcPr>
-            <w:tcW w:w="1035" w:type="dxa"/>
-          </w:tcPr>
-          <w:p>
-            <w:pPr>
-              <w:jc w:val="center"/>
-              <w:rPr>
-                <w:rFonts w:ascii="Cambria" w:hAnsi="Cambria"/>
-              </w:rPr>
-            </w:pPr>
-            <w:r>
-              <w:rPr>
-                <w:rFonts w:ascii="Cambria" w:hAnsi="Cambria" w:cs="Cambria Math"/>
-              </w:rPr>
-              <w:t>3 ⊕ (2</w:t>
-            </w:r>
-            <w:r>
-              <w:rPr>
-                <w:rFonts w:ascii="Cambria" w:hAnsi="Cambria"/>
-              </w:rPr>
-              <w:t xml:space="preserve"> </w:t>
-            </w:r>
-            <w:r>
-              <w:rPr>
-                <w:rFonts w:ascii="Cambria" w:hAnsi="Cambria" w:cs="Cambria Math"/>
-              </w:rPr>
-              <w:t xml:space="preserve">⊕ (1 ⊕ (0 ⊕ </w:t>
-            </w:r>
-            <w:r>
-              <w:rPr>
-                <w:rFonts w:ascii="Cambria" w:hAnsi="Cambria" w:cs="Cambria Math"/>
-                <w:b/>
-              </w:rPr>
-              <w:t>0</w:t>
-            </w:r>
-            <w:r>
-              <w:rPr>
-                <w:rFonts w:ascii="Cambria" w:hAnsi="Cambria" w:cs="Cambria Math"/>
-              </w:rPr>
-              <w:t>)))</w:t>
             </w:r>
           </w:p>
         </w:tc>
@@ -3561,14 +4700,15 @@
         <w:tblLook w:val="04A0" w:firstRow="1" w:lastRow="0" w:firstColumn="1" w:lastColumn="0" w:noHBand="0" w:noVBand="1"/>
       </w:tblPr>
       <w:tblGrid>
-        <w:gridCol w:w="3116"/>
-        <w:gridCol w:w="3117"/>
-        <w:gridCol w:w="3117"/>
+        <w:gridCol w:w="2316"/>
+        <w:gridCol w:w="2455"/>
+        <w:gridCol w:w="2162"/>
+        <w:gridCol w:w="2417"/>
       </w:tblGrid>
       <w:tr>
         <w:tc>
           <w:tcPr>
-            <w:tcW w:w="3116" w:type="dxa"/>
+            <w:tcW w:w="2316" w:type="dxa"/>
           </w:tcPr>
           <w:p>
             <w:pPr>
@@ -3581,7 +4721,7 @@
         </w:tc>
         <w:tc>
           <w:tcPr>
-            <w:tcW w:w="3117" w:type="dxa"/>
+            <w:tcW w:w="2455" w:type="dxa"/>
           </w:tcPr>
           <w:p>
             <w:pPr>
@@ -3591,10 +4731,39 @@
               <w:t>Register</w:t>
             </w:r>
           </w:p>
-        </w:tc>
-        <w:tc>
-          <w:tcPr>
-            <w:tcW w:w="3117" w:type="dxa"/>
+          <w:p>
+            <w:pPr>
+              <w:jc w:val="center"/>
+            </w:pPr>
+            <w:r>
+              <w:t>(Binary)</w:t>
+            </w:r>
+          </w:p>
+        </w:tc>
+        <w:tc>
+          <w:tcPr>
+            <w:tcW w:w="2162" w:type="dxa"/>
+          </w:tcPr>
+          <w:p>
+            <w:pPr>
+              <w:jc w:val="center"/>
+            </w:pPr>
+            <w:r>
+              <w:t>Register</w:t>
+            </w:r>
+          </w:p>
+          <w:p>
+            <w:pPr>
+              <w:jc w:val="center"/>
+            </w:pPr>
+            <w:r>
+              <w:t>(Hex)</w:t>
+            </w:r>
+          </w:p>
+        </w:tc>
+        <w:tc>
+          <w:tcPr>
+            <w:tcW w:w="2417" w:type="dxa"/>
           </w:tcPr>
           <w:p>
             <w:pPr>
@@ -3609,7 +4778,7 @@
       <w:tr>
         <w:tc>
           <w:tcPr>
-            <w:tcW w:w="3116" w:type="dxa"/>
+            <w:tcW w:w="2316" w:type="dxa"/>
           </w:tcPr>
           <w:p>
             <w:pPr>
@@ -3622,7 +4791,7 @@
         </w:tc>
         <w:tc>
           <w:tcPr>
-            <w:tcW w:w="3117" w:type="dxa"/>
+            <w:tcW w:w="2455" w:type="dxa"/>
           </w:tcPr>
           <w:p>
             <w:pPr>
@@ -3635,7 +4804,20 @@
         </w:tc>
         <w:tc>
           <w:tcPr>
-            <w:tcW w:w="3117" w:type="dxa"/>
+            <w:tcW w:w="2162" w:type="dxa"/>
+          </w:tcPr>
+          <w:p>
+            <w:pPr>
+              <w:jc w:val="center"/>
+            </w:pPr>
+            <w:r>
+              <w:t>1</w:t>
+            </w:r>
+          </w:p>
+        </w:tc>
+        <w:tc>
+          <w:tcPr>
+            <w:tcW w:w="2417" w:type="dxa"/>
           </w:tcPr>
           <w:p>
             <w:pPr>
@@ -3650,7 +4832,7 @@
       <w:tr>
         <w:tc>
           <w:tcPr>
-            <w:tcW w:w="3116" w:type="dxa"/>
+            <w:tcW w:w="2316" w:type="dxa"/>
           </w:tcPr>
           <w:p>
             <w:pPr>
@@ -3663,7 +4845,7 @@
         </w:tc>
         <w:tc>
           <w:tcPr>
-            <w:tcW w:w="3117" w:type="dxa"/>
+            <w:tcW w:w="2455" w:type="dxa"/>
           </w:tcPr>
           <w:p>
             <w:pPr>
@@ -3676,7 +4858,20 @@
         </w:tc>
         <w:tc>
           <w:tcPr>
-            <w:tcW w:w="3117" w:type="dxa"/>
+            <w:tcW w:w="2162" w:type="dxa"/>
+          </w:tcPr>
+          <w:p>
+            <w:pPr>
+              <w:jc w:val="center"/>
+            </w:pPr>
+            <w:r>
+              <w:t>2</w:t>
+            </w:r>
+          </w:p>
+        </w:tc>
+        <w:tc>
+          <w:tcPr>
+            <w:tcW w:w="2417" w:type="dxa"/>
           </w:tcPr>
           <w:p>
             <w:pPr>
@@ -3691,7 +4886,7 @@
       <w:tr>
         <w:tc>
           <w:tcPr>
-            <w:tcW w:w="3116" w:type="dxa"/>
+            <w:tcW w:w="2316" w:type="dxa"/>
           </w:tcPr>
           <w:p>
             <w:pPr>
@@ -3704,7 +4899,7 @@
         </w:tc>
         <w:tc>
           <w:tcPr>
-            <w:tcW w:w="3117" w:type="dxa"/>
+            <w:tcW w:w="2455" w:type="dxa"/>
           </w:tcPr>
           <w:p>
             <w:pPr>
@@ -3717,7 +4912,20 @@
         </w:tc>
         <w:tc>
           <w:tcPr>
-            <w:tcW w:w="3117" w:type="dxa"/>
+            <w:tcW w:w="2162" w:type="dxa"/>
+          </w:tcPr>
+          <w:p>
+            <w:pPr>
+              <w:jc w:val="center"/>
+            </w:pPr>
+            <w:r>
+              <w:t>4</w:t>
+            </w:r>
+          </w:p>
+        </w:tc>
+        <w:tc>
+          <w:tcPr>
+            <w:tcW w:w="2417" w:type="dxa"/>
           </w:tcPr>
           <w:p>
             <w:pPr>
@@ -3732,7 +4940,7 @@
       <w:tr>
         <w:tc>
           <w:tcPr>
-            <w:tcW w:w="3116" w:type="dxa"/>
+            <w:tcW w:w="2316" w:type="dxa"/>
           </w:tcPr>
           <w:p>
             <w:pPr>
@@ -3745,7 +4953,7 @@
         </w:tc>
         <w:tc>
           <w:tcPr>
-            <w:tcW w:w="3117" w:type="dxa"/>
+            <w:tcW w:w="2455" w:type="dxa"/>
           </w:tcPr>
           <w:p>
             <w:pPr>
@@ -3758,7 +4966,20 @@
         </w:tc>
         <w:tc>
           <w:tcPr>
-            <w:tcW w:w="3117" w:type="dxa"/>
+            <w:tcW w:w="2162" w:type="dxa"/>
+          </w:tcPr>
+          <w:p>
+            <w:pPr>
+              <w:jc w:val="center"/>
+            </w:pPr>
+            <w:r>
+              <w:t>8</w:t>
+            </w:r>
+          </w:p>
+        </w:tc>
+        <w:tc>
+          <w:tcPr>
+            <w:tcW w:w="2417" w:type="dxa"/>
           </w:tcPr>
           <w:p>
             <w:pPr>
@@ -3773,7 +4994,7 @@
       <w:tr>
         <w:tc>
           <w:tcPr>
-            <w:tcW w:w="3116" w:type="dxa"/>
+            <w:tcW w:w="2316" w:type="dxa"/>
           </w:tcPr>
           <w:p>
             <w:pPr>
@@ -3786,7 +5007,7 @@
         </w:tc>
         <w:tc>
           <w:tcPr>
-            <w:tcW w:w="3117" w:type="dxa"/>
+            <w:tcW w:w="2455" w:type="dxa"/>
           </w:tcPr>
           <w:p>
             <w:pPr>
@@ -3799,7 +5020,20 @@
         </w:tc>
         <w:tc>
           <w:tcPr>
-            <w:tcW w:w="3117" w:type="dxa"/>
+            <w:tcW w:w="2162" w:type="dxa"/>
+          </w:tcPr>
+          <w:p>
+            <w:pPr>
+              <w:jc w:val="center"/>
+            </w:pPr>
+            <w:r>
+              <w:t>10</w:t>
+            </w:r>
+          </w:p>
+        </w:tc>
+        <w:tc>
+          <w:tcPr>
+            <w:tcW w:w="2417" w:type="dxa"/>
           </w:tcPr>
           <w:p>
             <w:pPr>
@@ -3814,7 +5048,7 @@
       <w:tr>
         <w:tc>
           <w:tcPr>
-            <w:tcW w:w="3116" w:type="dxa"/>
+            <w:tcW w:w="2316" w:type="dxa"/>
           </w:tcPr>
           <w:p>
             <w:pPr>
@@ -3827,7 +5061,7 @@
         </w:tc>
         <w:tc>
           <w:tcPr>
-            <w:tcW w:w="3117" w:type="dxa"/>
+            <w:tcW w:w="2455" w:type="dxa"/>
           </w:tcPr>
           <w:p>
             <w:pPr>
@@ -3840,7 +5074,20 @@
         </w:tc>
         <w:tc>
           <w:tcPr>
-            <w:tcW w:w="3117" w:type="dxa"/>
+            <w:tcW w:w="2162" w:type="dxa"/>
+          </w:tcPr>
+          <w:p>
+            <w:pPr>
+              <w:jc w:val="center"/>
+            </w:pPr>
+            <w:r>
+              <w:t>20</w:t>
+            </w:r>
+          </w:p>
+        </w:tc>
+        <w:tc>
+          <w:tcPr>
+            <w:tcW w:w="2417" w:type="dxa"/>
           </w:tcPr>
           <w:p>
             <w:pPr>
@@ -3855,7 +5102,7 @@
       <w:tr>
         <w:tc>
           <w:tcPr>
-            <w:tcW w:w="3116" w:type="dxa"/>
+            <w:tcW w:w="2316" w:type="dxa"/>
           </w:tcPr>
           <w:p>
             <w:pPr>
@@ -3868,7 +5115,7 @@
         </w:tc>
         <w:tc>
           <w:tcPr>
-            <w:tcW w:w="3117" w:type="dxa"/>
+            <w:tcW w:w="2455" w:type="dxa"/>
           </w:tcPr>
           <w:p>
             <w:pPr>
@@ -3881,7 +5128,20 @@
         </w:tc>
         <w:tc>
           <w:tcPr>
-            <w:tcW w:w="3117" w:type="dxa"/>
+            <w:tcW w:w="2162" w:type="dxa"/>
+          </w:tcPr>
+          <w:p>
+            <w:pPr>
+              <w:jc w:val="center"/>
+            </w:pPr>
+            <w:r>
+              <w:t>40</w:t>
+            </w:r>
+          </w:p>
+        </w:tc>
+        <w:tc>
+          <w:tcPr>
+            <w:tcW w:w="2417" w:type="dxa"/>
           </w:tcPr>
           <w:p>
             <w:pPr>
@@ -3896,7 +5156,7 @@
       <w:tr>
         <w:tc>
           <w:tcPr>
-            <w:tcW w:w="3116" w:type="dxa"/>
+            <w:tcW w:w="2316" w:type="dxa"/>
           </w:tcPr>
           <w:p>
             <w:pPr>
@@ -3909,7 +5169,7 @@
         </w:tc>
         <w:tc>
           <w:tcPr>
-            <w:tcW w:w="3117" w:type="dxa"/>
+            <w:tcW w:w="2455" w:type="dxa"/>
           </w:tcPr>
           <w:p>
             <w:pPr>
@@ -3922,7 +5182,20 @@
         </w:tc>
         <w:tc>
           <w:tcPr>
-            <w:tcW w:w="3117" w:type="dxa"/>
+            <w:tcW w:w="2162" w:type="dxa"/>
+          </w:tcPr>
+          <w:p>
+            <w:pPr>
+              <w:jc w:val="center"/>
+            </w:pPr>
+            <w:r>
+              <w:t>80</w:t>
+            </w:r>
+          </w:p>
+        </w:tc>
+        <w:tc>
+          <w:tcPr>
+            <w:tcW w:w="2417" w:type="dxa"/>
           </w:tcPr>
           <w:p>
             <w:pPr>
@@ -3937,7 +5210,7 @@
       <w:tr>
         <w:tc>
           <w:tcPr>
-            <w:tcW w:w="3116" w:type="dxa"/>
+            <w:tcW w:w="2316" w:type="dxa"/>
           </w:tcPr>
           <w:p>
             <w:pPr>
@@ -3950,7 +5223,7 @@
         </w:tc>
         <w:tc>
           <w:tcPr>
-            <w:tcW w:w="3117" w:type="dxa"/>
+            <w:tcW w:w="2455" w:type="dxa"/>
           </w:tcPr>
           <w:p>
             <w:pPr>
@@ -3963,7 +5236,20 @@
         </w:tc>
         <w:tc>
           <w:tcPr>
-            <w:tcW w:w="3117" w:type="dxa"/>
+            <w:tcW w:w="2162" w:type="dxa"/>
+          </w:tcPr>
+          <w:p>
+            <w:pPr>
+              <w:jc w:val="center"/>
+            </w:pPr>
+            <w:r>
+              <w:t>1d</w:t>
+            </w:r>
+          </w:p>
+        </w:tc>
+        <w:tc>
+          <w:tcPr>
+            <w:tcW w:w="2417" w:type="dxa"/>
           </w:tcPr>
           <w:p>
             <w:pPr>
@@ -3978,7 +5264,7 @@
       <w:tr>
         <w:tc>
           <w:tcPr>
-            <w:tcW w:w="3116" w:type="dxa"/>
+            <w:tcW w:w="2316" w:type="dxa"/>
           </w:tcPr>
           <w:p>
             <w:pPr>
@@ -3991,7 +5277,7 @@
         </w:tc>
         <w:tc>
           <w:tcPr>
-            <w:tcW w:w="3117" w:type="dxa"/>
+            <w:tcW w:w="2455" w:type="dxa"/>
           </w:tcPr>
           <w:p>
             <w:pPr>
@@ -4004,7 +5290,20 @@
         </w:tc>
         <w:tc>
           <w:tcPr>
-            <w:tcW w:w="3117" w:type="dxa"/>
+            <w:tcW w:w="2162" w:type="dxa"/>
+          </w:tcPr>
+          <w:p>
+            <w:pPr>
+              <w:jc w:val="center"/>
+            </w:pPr>
+            <w:r>
+              <w:t>3a</w:t>
+            </w:r>
+          </w:p>
+        </w:tc>
+        <w:tc>
+          <w:tcPr>
+            <w:tcW w:w="2417" w:type="dxa"/>
           </w:tcPr>
           <w:p>
             <w:pPr>
@@ -4019,7 +5318,7 @@
       <w:tr>
         <w:tc>
           <w:tcPr>
-            <w:tcW w:w="3116" w:type="dxa"/>
+            <w:tcW w:w="2316" w:type="dxa"/>
           </w:tcPr>
           <w:p>
             <w:pPr>
@@ -4032,7 +5331,7 @@
         </w:tc>
         <w:tc>
           <w:tcPr>
-            <w:tcW w:w="3117" w:type="dxa"/>
+            <w:tcW w:w="2455" w:type="dxa"/>
           </w:tcPr>
           <w:p>
             <w:pPr>
@@ -4045,7 +5344,20 @@
         </w:tc>
         <w:tc>
           <w:tcPr>
-            <w:tcW w:w="3117" w:type="dxa"/>
+            <w:tcW w:w="2162" w:type="dxa"/>
+          </w:tcPr>
+          <w:p>
+            <w:pPr>
+              <w:jc w:val="center"/>
+            </w:pPr>
+            <w:r>
+              <w:t>74</w:t>
+            </w:r>
+          </w:p>
+        </w:tc>
+        <w:tc>
+          <w:tcPr>
+            <w:tcW w:w="2417" w:type="dxa"/>
           </w:tcPr>
           <w:p>
             <w:pPr>
@@ -4060,7 +5372,7 @@
       <w:tr>
         <w:tc>
           <w:tcPr>
-            <w:tcW w:w="3116" w:type="dxa"/>
+            <w:tcW w:w="2316" w:type="dxa"/>
           </w:tcPr>
           <w:p>
             <w:pPr>
@@ -4073,7 +5385,7 @@
         </w:tc>
         <w:tc>
           <w:tcPr>
-            <w:tcW w:w="3117" w:type="dxa"/>
+            <w:tcW w:w="2455" w:type="dxa"/>
           </w:tcPr>
           <w:p>
             <w:pPr>
@@ -4086,7 +5398,20 @@
         </w:tc>
         <w:tc>
           <w:tcPr>
-            <w:tcW w:w="3117" w:type="dxa"/>
+            <w:tcW w:w="2162" w:type="dxa"/>
+          </w:tcPr>
+          <w:p>
+            <w:pPr>
+              <w:jc w:val="center"/>
+            </w:pPr>
+            <w:r>
+              <w:t>E8</w:t>
+            </w:r>
+          </w:p>
+        </w:tc>
+        <w:tc>
+          <w:tcPr>
+            <w:tcW w:w="2417" w:type="dxa"/>
           </w:tcPr>
           <w:p>
             <w:pPr>
@@ -4101,7 +5426,7 @@
       <w:tr>
         <w:tc>
           <w:tcPr>
-            <w:tcW w:w="3116" w:type="dxa"/>
+            <w:tcW w:w="2316" w:type="dxa"/>
           </w:tcPr>
           <w:p>
             <w:pPr>
@@ -4114,23 +5439,33 @@
         </w:tc>
         <w:tc>
           <w:tcPr>
-            <w:tcW w:w="3117" w:type="dxa"/>
-          </w:tcPr>
-          <w:p>
-            <w:pPr>
-              <w:jc w:val="center"/>
-            </w:pPr>
-            <w:r>
-              <w:t>1100110</w:t>
-            </w:r>
-            <w:r>
-              <w:t>1</w:t>
-            </w:r>
-          </w:p>
-        </w:tc>
-        <w:tc>
-          <w:tcPr>
-            <w:tcW w:w="3117" w:type="dxa"/>
+            <w:tcW w:w="2455" w:type="dxa"/>
+          </w:tcPr>
+          <w:p>
+            <w:pPr>
+              <w:jc w:val="center"/>
+            </w:pPr>
+            <w:r>
+              <w:t>11001101</w:t>
+            </w:r>
+          </w:p>
+        </w:tc>
+        <w:tc>
+          <w:tcPr>
+            <w:tcW w:w="2162" w:type="dxa"/>
+          </w:tcPr>
+          <w:p>
+            <w:pPr>
+              <w:jc w:val="center"/>
+            </w:pPr>
+            <w:r>
+              <w:t>cd</w:t>
+            </w:r>
+          </w:p>
+        </w:tc>
+        <w:tc>
+          <w:tcPr>
+            <w:tcW w:w="2417" w:type="dxa"/>
           </w:tcPr>
           <w:p>
             <w:pPr>
@@ -4145,7 +5480,7 @@
       <w:tr>
         <w:tc>
           <w:tcPr>
-            <w:tcW w:w="3116" w:type="dxa"/>
+            <w:tcW w:w="2316" w:type="dxa"/>
           </w:tcPr>
           <w:p>
             <w:pPr>
@@ -4158,23 +5493,33 @@
         </w:tc>
         <w:tc>
           <w:tcPr>
-            <w:tcW w:w="3117" w:type="dxa"/>
-          </w:tcPr>
-          <w:p>
-            <w:pPr>
-              <w:jc w:val="center"/>
-            </w:pPr>
-            <w:r>
-              <w:t>100001</w:t>
-            </w:r>
-            <w:r>
-              <w:t>11</w:t>
-            </w:r>
-          </w:p>
-        </w:tc>
-        <w:tc>
-          <w:tcPr>
-            <w:tcW w:w="3117" w:type="dxa"/>
+            <w:tcW w:w="2455" w:type="dxa"/>
+          </w:tcPr>
+          <w:p>
+            <w:pPr>
+              <w:jc w:val="center"/>
+            </w:pPr>
+            <w:r>
+              <w:t>10000111</w:t>
+            </w:r>
+          </w:p>
+        </w:tc>
+        <w:tc>
+          <w:tcPr>
+            <w:tcW w:w="2162" w:type="dxa"/>
+          </w:tcPr>
+          <w:p>
+            <w:pPr>
+              <w:jc w:val="center"/>
+            </w:pPr>
+            <w:r>
+              <w:t>87</w:t>
+            </w:r>
+          </w:p>
+        </w:tc>
+        <w:tc>
+          <w:tcPr>
+            <w:tcW w:w="2417" w:type="dxa"/>
           </w:tcPr>
           <w:p>
             <w:pPr>
@@ -4189,7 +5534,7 @@
       <w:tr>
         <w:tc>
           <w:tcPr>
-            <w:tcW w:w="3116" w:type="dxa"/>
+            <w:tcW w:w="2316" w:type="dxa"/>
           </w:tcPr>
           <w:p>
             <w:pPr>
@@ -4202,23 +5547,33 @@
         </w:tc>
         <w:tc>
           <w:tcPr>
-            <w:tcW w:w="3117" w:type="dxa"/>
-          </w:tcPr>
-          <w:p>
-            <w:pPr>
-              <w:jc w:val="center"/>
-            </w:pPr>
-            <w:r>
-              <w:t>00</w:t>
-            </w:r>
-            <w:r>
-              <w:t>010011</w:t>
-            </w:r>
-          </w:p>
-        </w:tc>
-        <w:tc>
-          <w:tcPr>
-            <w:tcW w:w="3117" w:type="dxa"/>
+            <w:tcW w:w="2455" w:type="dxa"/>
+          </w:tcPr>
+          <w:p>
+            <w:pPr>
+              <w:jc w:val="center"/>
+            </w:pPr>
+            <w:r>
+              <w:t>00010011</w:t>
+            </w:r>
+          </w:p>
+        </w:tc>
+        <w:tc>
+          <w:tcPr>
+            <w:tcW w:w="2162" w:type="dxa"/>
+          </w:tcPr>
+          <w:p>
+            <w:pPr>
+              <w:jc w:val="center"/>
+            </w:pPr>
+            <w:r>
+              <w:t>13</w:t>
+            </w:r>
+          </w:p>
+        </w:tc>
+        <w:tc>
+          <w:tcPr>
+            <w:tcW w:w="2417" w:type="dxa"/>
           </w:tcPr>
           <w:p>
             <w:pPr>
@@ -4233,7 +5588,7 @@
       <w:tr>
         <w:tc>
           <w:tcPr>
-            <w:tcW w:w="3116" w:type="dxa"/>
+            <w:tcW w:w="2316" w:type="dxa"/>
           </w:tcPr>
           <w:p>
             <w:pPr>
@@ -4246,7 +5601,7 @@
         </w:tc>
         <w:tc>
           <w:tcPr>
-            <w:tcW w:w="3117" w:type="dxa"/>
+            <w:tcW w:w="2455" w:type="dxa"/>
           </w:tcPr>
           <w:p>
             <w:pPr>
@@ -4259,7 +5614,20 @@
         </w:tc>
         <w:tc>
           <w:tcPr>
-            <w:tcW w:w="3117" w:type="dxa"/>
+            <w:tcW w:w="2162" w:type="dxa"/>
+          </w:tcPr>
+          <w:p>
+            <w:pPr>
+              <w:jc w:val="center"/>
+            </w:pPr>
+            <w:r>
+              <w:t>26</w:t>
+            </w:r>
+          </w:p>
+        </w:tc>
+        <w:tc>
+          <w:tcPr>
+            <w:tcW w:w="2417" w:type="dxa"/>
           </w:tcPr>
           <w:p>
             <w:pPr>
@@ -4274,7 +5642,7 @@
       <w:tr>
         <w:tc>
           <w:tcPr>
-            <w:tcW w:w="3116" w:type="dxa"/>
+            <w:tcW w:w="2316" w:type="dxa"/>
           </w:tcPr>
           <w:p>
             <w:pPr>
@@ -4287,7 +5655,7 @@
         </w:tc>
         <w:tc>
           <w:tcPr>
-            <w:tcW w:w="3117" w:type="dxa"/>
+            <w:tcW w:w="2455" w:type="dxa"/>
           </w:tcPr>
           <w:p>
             <w:pPr>
@@ -4300,7 +5668,20 @@
         </w:tc>
         <w:tc>
           <w:tcPr>
-            <w:tcW w:w="3117" w:type="dxa"/>
+            <w:tcW w:w="2162" w:type="dxa"/>
+          </w:tcPr>
+          <w:p>
+            <w:pPr>
+              <w:jc w:val="center"/>
+            </w:pPr>
+            <w:r>
+              <w:t>4c</w:t>
+            </w:r>
+          </w:p>
+        </w:tc>
+        <w:tc>
+          <w:tcPr>
+            <w:tcW w:w="2417" w:type="dxa"/>
           </w:tcPr>
           <w:p>
             <w:pPr>

</xml_diff>